<commit_message>
minor changes made to articles and clubs
</commit_message>
<xml_diff>
--- a/England Volleyball/layout.docx
+++ b/England Volleyball/layout.docx
@@ -23,14 +23,31 @@
         </w:numPr>
       </w:pPr>
       <w:r>
-        <w:t>Profile (where the person’s information is stored)</w:t>
-      </w:r>
-    </w:p>
-    <w:p>
-      <w:pPr>
-        <w:pStyle w:val="ListParagraph"/>
-        <w:numPr>
-          <w:ilvl w:val="2"/>
+        <w:t>Role: (What role a profile has at the club. Example: Player and/or Administrator)</w:t>
+      </w:r>
+    </w:p>
+    <w:p>
+      <w:pPr>
+        <w:pStyle w:val="ListParagraph"/>
+        <w:numPr>
+          <w:ilvl w:val="2"/>
+          <w:numId w:val="1"/>
+        </w:numPr>
+      </w:pPr>
+      <w:proofErr w:type="gramStart"/>
+      <w:r>
+        <w:t>role</w:t>
+      </w:r>
+      <w:proofErr w:type="gramEnd"/>
+      <w:r>
+        <w:t xml:space="preserve"> = text field. </w:t>
+      </w:r>
+    </w:p>
+    <w:p>
+      <w:pPr>
+        <w:pStyle w:val="ListParagraph"/>
+        <w:numPr>
+          <w:ilvl w:val="3"/>
           <w:numId w:val="1"/>
         </w:numPr>
       </w:pPr>
@@ -42,48 +59,24 @@
       <w:pPr>
         <w:pStyle w:val="ListParagraph"/>
         <w:numPr>
-          <w:ilvl w:val="2"/>
-          <w:numId w:val="1"/>
-        </w:numPr>
-      </w:pPr>
-      <w:r>
-        <w:t>Add qualification (should be multi choice)</w:t>
-      </w:r>
-    </w:p>
-    <w:p>
-      <w:pPr>
-        <w:pStyle w:val="ListParagraph"/>
-        <w:numPr>
-          <w:ilvl w:val="2"/>
-          <w:numId w:val="1"/>
-        </w:numPr>
-      </w:pPr>
-      <w:r>
-        <w:t>Add first aid yes/no</w:t>
-      </w:r>
-    </w:p>
-    <w:p>
-      <w:pPr>
-        <w:pStyle w:val="ListParagraph"/>
-        <w:numPr>
-          <w:ilvl w:val="2"/>
-          <w:numId w:val="1"/>
-        </w:numPr>
-      </w:pPr>
-      <w:r>
-        <w:t xml:space="preserve">Add first aid expiration date. </w:t>
-      </w:r>
-    </w:p>
-    <w:p>
-      <w:pPr>
-        <w:pStyle w:val="ListParagraph"/>
-        <w:numPr>
           <w:ilvl w:val="1"/>
           <w:numId w:val="1"/>
         </w:numPr>
       </w:pPr>
       <w:r>
-        <w:t>Role (what role they have in the club, ie Admin)</w:t>
+        <w:t>Position: (What position a profile has in a role. Example: Wing Forward and/or Club President)</w:t>
+      </w:r>
+    </w:p>
+    <w:p>
+      <w:pPr>
+        <w:pStyle w:val="ListParagraph"/>
+        <w:numPr>
+          <w:ilvl w:val="2"/>
+          <w:numId w:val="1"/>
+        </w:numPr>
+      </w:pPr>
+      <w:r>
+        <w:t>Position = text field</w:t>
       </w:r>
     </w:p>
     <w:p>
@@ -95,7 +88,7 @@
         </w:numPr>
       </w:pPr>
       <w:r>
-        <w:t>Position (What position they have in that role, ie Club President</w:t>
+        <w:t>Profile: (This is where a person’s account information is stored. Everything relating to an individual’s account is stored here</w:t>
       </w:r>
       <w:r>
         <w:t>)</w:t>
@@ -105,6 +98,184 @@
       <w:pPr>
         <w:pStyle w:val="ListParagraph"/>
         <w:numPr>
+          <w:ilvl w:val="2"/>
+          <w:numId w:val="1"/>
+        </w:numPr>
+      </w:pPr>
+      <w:r>
+        <w:t>user =</w:t>
+      </w:r>
+      <w:proofErr w:type="spellStart"/>
+      <w:r>
+        <w:t>OneToOneField</w:t>
+      </w:r>
+      <w:proofErr w:type="spellEnd"/>
+      <w:r>
+        <w:t>(User</w:t>
+      </w:r>
+      <w:r>
+        <w:t>)</w:t>
+      </w:r>
+    </w:p>
+    <w:p>
+      <w:pPr>
+        <w:pStyle w:val="ListParagraph"/>
+        <w:numPr>
+          <w:ilvl w:val="2"/>
+          <w:numId w:val="1"/>
+        </w:numPr>
+      </w:pPr>
+      <w:r>
+        <w:t>club =</w:t>
+      </w:r>
+      <w:proofErr w:type="spellStart"/>
+      <w:r>
+        <w:t>ForeignKey</w:t>
+      </w:r>
+      <w:proofErr w:type="spellEnd"/>
+      <w:r>
+        <w:t>('</w:t>
+      </w:r>
+      <w:proofErr w:type="spellStart"/>
+      <w:r>
+        <w:t>clubs.Club</w:t>
+      </w:r>
+      <w:proofErr w:type="spellEnd"/>
+      <w:r>
+        <w:t>'</w:t>
+      </w:r>
+      <w:r>
+        <w:t>)</w:t>
+      </w:r>
+    </w:p>
+    <w:p>
+      <w:pPr>
+        <w:pStyle w:val="ListParagraph"/>
+        <w:numPr>
+          <w:ilvl w:val="2"/>
+          <w:numId w:val="1"/>
+        </w:numPr>
+      </w:pPr>
+      <w:r>
+        <w:t>role =</w:t>
+      </w:r>
+      <w:proofErr w:type="spellStart"/>
+      <w:r>
+        <w:t>ManyToManyField</w:t>
+      </w:r>
+      <w:proofErr w:type="spellEnd"/>
+      <w:r>
+        <w:t>(Role)</w:t>
+      </w:r>
+    </w:p>
+    <w:p>
+      <w:pPr>
+        <w:pStyle w:val="ListParagraph"/>
+        <w:numPr>
+          <w:ilvl w:val="2"/>
+          <w:numId w:val="1"/>
+        </w:numPr>
+      </w:pPr>
+      <w:r>
+        <w:t>position =</w:t>
+      </w:r>
+      <w:proofErr w:type="spellStart"/>
+      <w:r>
+        <w:t>ManyToManyField</w:t>
+      </w:r>
+      <w:proofErr w:type="spellEnd"/>
+      <w:r>
+        <w:t>(Position)</w:t>
+      </w:r>
+    </w:p>
+    <w:p>
+      <w:pPr>
+        <w:pStyle w:val="ListParagraph"/>
+        <w:numPr>
+          <w:ilvl w:val="2"/>
+          <w:numId w:val="1"/>
+        </w:numPr>
+      </w:pPr>
+      <w:r>
+        <w:t>bio =</w:t>
+      </w:r>
+      <w:proofErr w:type="spellStart"/>
+      <w:r>
+        <w:t>TextField</w:t>
+      </w:r>
+      <w:proofErr w:type="spellEnd"/>
+    </w:p>
+    <w:p>
+      <w:pPr>
+        <w:pStyle w:val="ListParagraph"/>
+        <w:numPr>
+          <w:ilvl w:val="2"/>
+          <w:numId w:val="1"/>
+        </w:numPr>
+      </w:pPr>
+      <w:proofErr w:type="spellStart"/>
+      <w:r>
+        <w:t>birth_date</w:t>
+      </w:r>
+      <w:proofErr w:type="spellEnd"/>
+      <w:r>
+        <w:t xml:space="preserve"> =</w:t>
+      </w:r>
+      <w:proofErr w:type="spellStart"/>
+      <w:r>
+        <w:t>DateField</w:t>
+      </w:r>
+      <w:proofErr w:type="spellEnd"/>
+    </w:p>
+    <w:p>
+      <w:pPr>
+        <w:pStyle w:val="ListParagraph"/>
+        <w:numPr>
+          <w:ilvl w:val="2"/>
+          <w:numId w:val="1"/>
+        </w:numPr>
+      </w:pPr>
+      <w:r>
+        <w:t>ADD</w:t>
+      </w:r>
+      <w:r>
+        <w:t xml:space="preserve"> qualification (should be multi choice)</w:t>
+      </w:r>
+    </w:p>
+    <w:p>
+      <w:pPr>
+        <w:pStyle w:val="ListParagraph"/>
+        <w:numPr>
+          <w:ilvl w:val="2"/>
+          <w:numId w:val="1"/>
+        </w:numPr>
+      </w:pPr>
+      <w:r>
+        <w:t>ADD</w:t>
+      </w:r>
+      <w:r>
+        <w:t xml:space="preserve"> first aid yes/no</w:t>
+      </w:r>
+    </w:p>
+    <w:p>
+      <w:pPr>
+        <w:pStyle w:val="ListParagraph"/>
+        <w:numPr>
+          <w:ilvl w:val="2"/>
+          <w:numId w:val="1"/>
+        </w:numPr>
+      </w:pPr>
+      <w:r>
+        <w:t>ADD</w:t>
+      </w:r>
+      <w:r>
+        <w:t xml:space="preserve"> first aid expiration date. </w:t>
+      </w:r>
+    </w:p>
+    <w:p>
+      <w:pPr>
+        <w:pStyle w:val="ListParagraph"/>
+        <w:numPr>
           <w:ilvl w:val="1"/>
           <w:numId w:val="1"/>
         </w:numPr>
@@ -124,6 +295,9 @@
       <w:r>
         <w:t>Articles</w:t>
       </w:r>
+      <w:r>
+        <w:t>:</w:t>
+      </w:r>
     </w:p>
     <w:p>
       <w:pPr>
@@ -134,7 +308,217 @@
         </w:numPr>
       </w:pPr>
       <w:r>
-        <w:t>Posts</w:t>
+        <w:t>Article</w:t>
+      </w:r>
+      <w:r>
+        <w:t xml:space="preserve">: (Stores the </w:t>
+      </w:r>
+    </w:p>
+    <w:p>
+      <w:pPr>
+        <w:pStyle w:val="ListParagraph"/>
+        <w:numPr>
+          <w:ilvl w:val="2"/>
+          <w:numId w:val="1"/>
+        </w:numPr>
+      </w:pPr>
+      <w:r>
+        <w:t>user =</w:t>
+      </w:r>
+      <w:proofErr w:type="spellStart"/>
+      <w:r>
+        <w:t>ForeignKey</w:t>
+      </w:r>
+      <w:proofErr w:type="spellEnd"/>
+      <w:r>
+        <w:t>(</w:t>
+      </w:r>
+      <w:r>
+        <w:t>User</w:t>
+      </w:r>
+      <w:r>
+        <w:t>)</w:t>
+      </w:r>
+    </w:p>
+    <w:p>
+      <w:pPr>
+        <w:pStyle w:val="ListParagraph"/>
+        <w:numPr>
+          <w:ilvl w:val="2"/>
+          <w:numId w:val="1"/>
+        </w:numPr>
+      </w:pPr>
+      <w:r>
+        <w:t>title =</w:t>
+      </w:r>
+      <w:proofErr w:type="spellStart"/>
+      <w:r>
+        <w:t>CharField</w:t>
+      </w:r>
+      <w:proofErr w:type="spellEnd"/>
+      <w:r>
+        <w:t>)</w:t>
+      </w:r>
+    </w:p>
+    <w:p>
+      <w:pPr>
+        <w:pStyle w:val="ListParagraph"/>
+        <w:numPr>
+          <w:ilvl w:val="2"/>
+          <w:numId w:val="1"/>
+        </w:numPr>
+      </w:pPr>
+      <w:proofErr w:type="spellStart"/>
+      <w:r>
+        <w:t>post_slug</w:t>
+      </w:r>
+      <w:proofErr w:type="spellEnd"/>
+      <w:r>
+        <w:t xml:space="preserve"> =</w:t>
+      </w:r>
+      <w:proofErr w:type="spellStart"/>
+      <w:r>
+        <w:t>SlugField</w:t>
+      </w:r>
+      <w:proofErr w:type="spellEnd"/>
+    </w:p>
+    <w:p>
+      <w:pPr>
+        <w:pStyle w:val="ListParagraph"/>
+        <w:numPr>
+          <w:ilvl w:val="2"/>
+          <w:numId w:val="1"/>
+        </w:numPr>
+      </w:pPr>
+      <w:proofErr w:type="spellStart"/>
+      <w:r>
+        <w:t>short_description</w:t>
+      </w:r>
+      <w:proofErr w:type="spellEnd"/>
+      <w:r>
+        <w:t xml:space="preserve"> =</w:t>
+      </w:r>
+      <w:proofErr w:type="spellStart"/>
+      <w:r>
+        <w:t>CharField</w:t>
+      </w:r>
+      <w:proofErr w:type="spellEnd"/>
+    </w:p>
+    <w:p>
+      <w:pPr>
+        <w:pStyle w:val="ListParagraph"/>
+        <w:numPr>
+          <w:ilvl w:val="2"/>
+          <w:numId w:val="1"/>
+        </w:numPr>
+      </w:pPr>
+      <w:r>
+        <w:t xml:space="preserve">body = </w:t>
+      </w:r>
+      <w:proofErr w:type="spellStart"/>
+      <w:r>
+        <w:t>models.TextField</w:t>
+      </w:r>
+      <w:proofErr w:type="spellEnd"/>
+      <w:r>
+        <w:t>()</w:t>
+      </w:r>
+    </w:p>
+    <w:p>
+      <w:pPr>
+        <w:pStyle w:val="ListParagraph"/>
+        <w:numPr>
+          <w:ilvl w:val="2"/>
+          <w:numId w:val="1"/>
+        </w:numPr>
+      </w:pPr>
+      <w:r>
+        <w:t>image =</w:t>
+      </w:r>
+      <w:proofErr w:type="spellStart"/>
+      <w:r>
+        <w:t>ImageField</w:t>
+      </w:r>
+      <w:proofErr w:type="spellEnd"/>
+    </w:p>
+    <w:p>
+      <w:pPr>
+        <w:pStyle w:val="ListParagraph"/>
+        <w:numPr>
+          <w:ilvl w:val="2"/>
+          <w:numId w:val="1"/>
+        </w:numPr>
+      </w:pPr>
+      <w:proofErr w:type="spellStart"/>
+      <w:r>
+        <w:t>image_credit</w:t>
+      </w:r>
+      <w:proofErr w:type="spellEnd"/>
+      <w:r>
+        <w:t xml:space="preserve"> =</w:t>
+      </w:r>
+      <w:proofErr w:type="spellStart"/>
+      <w:r>
+        <w:t>CharField</w:t>
+      </w:r>
+      <w:proofErr w:type="spellEnd"/>
+    </w:p>
+    <w:p>
+      <w:pPr>
+        <w:pStyle w:val="ListParagraph"/>
+        <w:numPr>
+          <w:ilvl w:val="2"/>
+          <w:numId w:val="1"/>
+        </w:numPr>
+      </w:pPr>
+      <w:r>
+        <w:t>posted =</w:t>
+      </w:r>
+      <w:proofErr w:type="spellStart"/>
+      <w:r>
+        <w:t>DateTimeField</w:t>
+      </w:r>
+      <w:proofErr w:type="spellEnd"/>
+    </w:p>
+    <w:p>
+      <w:pPr>
+        <w:pStyle w:val="ListParagraph"/>
+        <w:numPr>
+          <w:ilvl w:val="2"/>
+          <w:numId w:val="1"/>
+        </w:numPr>
+      </w:pPr>
+      <w:r>
+        <w:t>ADD the ability to declare what teams are involved in the article. Team A should always be (</w:t>
+      </w:r>
+      <w:proofErr w:type="spellStart"/>
+      <w:r>
+        <w:t>request.user.club</w:t>
+      </w:r>
+      <w:proofErr w:type="spellEnd"/>
+      <w:r>
+        <w:t xml:space="preserve">). Team B should be a </w:t>
+      </w:r>
+      <w:proofErr w:type="spellStart"/>
+      <w:proofErr w:type="gramStart"/>
+      <w:r>
+        <w:t>ManyToMany</w:t>
+      </w:r>
+      <w:proofErr w:type="spellEnd"/>
+      <w:r>
+        <w:t>(</w:t>
+      </w:r>
+      <w:proofErr w:type="gramEnd"/>
+      <w:r>
+        <w:t xml:space="preserve">Team) </w:t>
+      </w:r>
+      <w:proofErr w:type="spellStart"/>
+      <w:r>
+        <w:t>incase</w:t>
+      </w:r>
+      <w:proofErr w:type="spellEnd"/>
+      <w:r>
+        <w:t xml:space="preserve"> a story has multiple teams selected in it. </w:t>
       </w:r>
     </w:p>
     <w:p>
@@ -148,6 +532,9 @@
       <w:r>
         <w:t>Clubs</w:t>
       </w:r>
+      <w:r>
+        <w:t xml:space="preserve"> (DONE)</w:t>
+      </w:r>
     </w:p>
     <w:p>
       <w:pPr>
@@ -158,7 +545,124 @@
         </w:numPr>
       </w:pPr>
       <w:r>
-        <w:t>Club (Contains club info as well as teams)</w:t>
+        <w:t>Club</w:t>
+      </w:r>
+      <w:r>
+        <w:t>: (Contains all club data)</w:t>
+      </w:r>
+      <w:r>
+        <w:tab/>
+      </w:r>
+    </w:p>
+    <w:p>
+      <w:pPr>
+        <w:pStyle w:val="ListParagraph"/>
+        <w:numPr>
+          <w:ilvl w:val="2"/>
+          <w:numId w:val="1"/>
+        </w:numPr>
+      </w:pPr>
+      <w:r>
+        <w:t>name =</w:t>
+      </w:r>
+      <w:proofErr w:type="spellStart"/>
+      <w:r>
+        <w:t>CharField</w:t>
+      </w:r>
+      <w:proofErr w:type="spellEnd"/>
+    </w:p>
+    <w:p>
+      <w:pPr>
+        <w:pStyle w:val="ListParagraph"/>
+        <w:numPr>
+          <w:ilvl w:val="2"/>
+          <w:numId w:val="1"/>
+        </w:numPr>
+      </w:pPr>
+      <w:r>
+        <w:t>address1 =CharField</w:t>
+      </w:r>
+    </w:p>
+    <w:p>
+      <w:pPr>
+        <w:pStyle w:val="ListParagraph"/>
+        <w:numPr>
+          <w:ilvl w:val="2"/>
+          <w:numId w:val="1"/>
+        </w:numPr>
+      </w:pPr>
+      <w:r>
+        <w:t>address2 =</w:t>
+      </w:r>
+      <w:proofErr w:type="spellStart"/>
+      <w:r>
+        <w:t>CharField</w:t>
+      </w:r>
+      <w:proofErr w:type="spellEnd"/>
+    </w:p>
+    <w:p>
+      <w:pPr>
+        <w:pStyle w:val="ListParagraph"/>
+        <w:numPr>
+          <w:ilvl w:val="2"/>
+          <w:numId w:val="1"/>
+        </w:numPr>
+      </w:pPr>
+      <w:r>
+        <w:t>town =</w:t>
+      </w:r>
+      <w:proofErr w:type="spellStart"/>
+      <w:r>
+        <w:t>CharField</w:t>
+      </w:r>
+      <w:proofErr w:type="spellEnd"/>
+    </w:p>
+    <w:p>
+      <w:pPr>
+        <w:pStyle w:val="ListParagraph"/>
+        <w:numPr>
+          <w:ilvl w:val="2"/>
+          <w:numId w:val="1"/>
+        </w:numPr>
+      </w:pPr>
+      <w:proofErr w:type="spellStart"/>
+      <w:r>
+        <w:t>p</w:t>
+      </w:r>
+      <w:r>
+        <w:t>ost_code</w:t>
+      </w:r>
+      <w:proofErr w:type="spellEnd"/>
+      <w:r>
+        <w:t xml:space="preserve"> =</w:t>
+      </w:r>
+      <w:proofErr w:type="spellStart"/>
+      <w:r>
+        <w:t>CharField</w:t>
+      </w:r>
+      <w:proofErr w:type="spellEnd"/>
+    </w:p>
+    <w:p>
+      <w:pPr>
+        <w:pStyle w:val="ListParagraph"/>
+        <w:numPr>
+          <w:ilvl w:val="2"/>
+          <w:numId w:val="1"/>
+        </w:numPr>
+      </w:pPr>
+      <w:r>
+        <w:t xml:space="preserve">logo </w:t>
+      </w:r>
+      <w:r>
+        <w:t xml:space="preserve"> =</w:t>
+      </w:r>
+      <w:proofErr w:type="spellStart"/>
+      <w:r>
+        <w:t>ImageField</w:t>
+      </w:r>
+      <w:proofErr w:type="spellEnd"/>
+      <w:r>
+        <w:t>()</w:t>
       </w:r>
     </w:p>
     <w:p>
@@ -177,6 +681,89 @@
       <w:pPr>
         <w:pStyle w:val="ListParagraph"/>
         <w:numPr>
+          <w:ilvl w:val="2"/>
+          <w:numId w:val="1"/>
+        </w:numPr>
+      </w:pPr>
+      <w:r>
+        <w:t xml:space="preserve">name = </w:t>
+      </w:r>
+      <w:proofErr w:type="spellStart"/>
+      <w:r>
+        <w:t>models.CharField</w:t>
+      </w:r>
+      <w:proofErr w:type="spellEnd"/>
+      <w:r>
+        <w:t>()</w:t>
+      </w:r>
+    </w:p>
+    <w:p>
+      <w:pPr>
+        <w:pStyle w:val="ListParagraph"/>
+        <w:numPr>
+          <w:ilvl w:val="2"/>
+          <w:numId w:val="1"/>
+        </w:numPr>
+      </w:pPr>
+      <w:r>
+        <w:t xml:space="preserve">club = </w:t>
+      </w:r>
+      <w:proofErr w:type="spellStart"/>
+      <w:r>
+        <w:t>models.ForeignKey</w:t>
+      </w:r>
+      <w:proofErr w:type="spellEnd"/>
+      <w:r>
+        <w:t>(Club</w:t>
+      </w:r>
+      <w:r>
+        <w:t>)</w:t>
+      </w:r>
+    </w:p>
+    <w:p>
+      <w:pPr>
+        <w:pStyle w:val="ListParagraph"/>
+        <w:numPr>
+          <w:ilvl w:val="2"/>
+          <w:numId w:val="1"/>
+        </w:numPr>
+      </w:pPr>
+      <w:r>
+        <w:t xml:space="preserve">logo = </w:t>
+      </w:r>
+      <w:proofErr w:type="spellStart"/>
+      <w:r>
+        <w:t>models.ImageField</w:t>
+      </w:r>
+      <w:proofErr w:type="spellEnd"/>
+      <w:r>
+        <w:t>()</w:t>
+      </w:r>
+    </w:p>
+    <w:p>
+      <w:pPr>
+        <w:pStyle w:val="ListParagraph"/>
+        <w:numPr>
+          <w:ilvl w:val="2"/>
+          <w:numId w:val="1"/>
+        </w:numPr>
+      </w:pPr>
+      <w:r>
+        <w:t xml:space="preserve">gender = </w:t>
+      </w:r>
+      <w:proofErr w:type="spellStart"/>
+      <w:r>
+        <w:t>ChoiceField</w:t>
+      </w:r>
+      <w:proofErr w:type="spellEnd"/>
+      <w:r>
+        <w:t>(Returns Men, Women, Mixed)</w:t>
+      </w:r>
+    </w:p>
+    <w:p>
+      <w:pPr>
+        <w:pStyle w:val="ListParagraph"/>
+        <w:numPr>
           <w:ilvl w:val="1"/>
           <w:numId w:val="1"/>
         </w:numPr>
@@ -205,8 +792,29 @@
           <w:numId w:val="1"/>
         </w:numPr>
       </w:pPr>
-      <w:r>
-        <w:t>Member_joined (time_date add_now =True)</w:t>
+      <w:proofErr w:type="spellStart"/>
+      <w:r>
+        <w:t>Member_joined</w:t>
+      </w:r>
+      <w:proofErr w:type="spellEnd"/>
+      <w:r>
+        <w:t xml:space="preserve"> (</w:t>
+      </w:r>
+      <w:proofErr w:type="spellStart"/>
+      <w:r>
+        <w:t>time_date</w:t>
+      </w:r>
+      <w:proofErr w:type="spellEnd"/>
+      <w:r>
+        <w:t xml:space="preserve"> </w:t>
+      </w:r>
+      <w:proofErr w:type="spellStart"/>
+      <w:r>
+        <w:t>add_now</w:t>
+      </w:r>
+      <w:proofErr w:type="spellEnd"/>
+      <w:r>
+        <w:t xml:space="preserve"> =True)</w:t>
       </w:r>
     </w:p>
     <w:p>
@@ -218,8 +826,14 @@
         </w:numPr>
       </w:pPr>
       <w:r>
-        <w:t>Club Infomation</w:t>
-      </w:r>
+        <w:lastRenderedPageBreak/>
+        <w:t xml:space="preserve">Club </w:t>
+      </w:r>
+      <w:proofErr w:type="spellStart"/>
+      <w:r>
+        <w:t>Infomation</w:t>
+      </w:r>
+      <w:proofErr w:type="spellEnd"/>
     </w:p>
     <w:p>
       <w:pPr>
@@ -247,17 +861,26 @@
       <w:r>
         <w:t>League</w:t>
       </w:r>
-    </w:p>
-    <w:p>
-      <w:pPr>
-        <w:pStyle w:val="ListParagraph"/>
-        <w:numPr>
-          <w:ilvl w:val="2"/>
-          <w:numId w:val="1"/>
-        </w:numPr>
-      </w:pPr>
-      <w:r>
-        <w:t>League Sponsor (default=”none”)</w:t>
+      <w:r>
+        <w:t xml:space="preserve"> (only EV admins have permission to add to this)</w:t>
+      </w:r>
+    </w:p>
+    <w:p>
+      <w:pPr>
+        <w:pStyle w:val="ListParagraph"/>
+        <w:numPr>
+          <w:ilvl w:val="2"/>
+          <w:numId w:val="1"/>
+        </w:numPr>
+      </w:pPr>
+      <w:r>
+        <w:t>League Sponsor (</w:t>
+      </w:r>
+      <w:r>
+        <w:t>blank=true</w:t>
+      </w:r>
+      <w:r>
+        <w:t>)</w:t>
       </w:r>
     </w:p>
     <w:p>
@@ -271,6 +894,9 @@
       <w:r>
         <w:t>League Name</w:t>
       </w:r>
+      <w:r>
+        <w:t>(default=”none”)</w:t>
+      </w:r>
     </w:p>
     <w:p>
       <w:pPr>
@@ -283,9 +909,11 @@
       <w:r>
         <w:t>League Contact (</w:t>
       </w:r>
+      <w:proofErr w:type="spellStart"/>
       <w:r>
         <w:t>ForeignKey</w:t>
       </w:r>
+      <w:proofErr w:type="spellEnd"/>
       <w:r>
         <w:t xml:space="preserve"> = Profile)</w:t>
       </w:r>
@@ -313,9 +941,11 @@
       <w:r>
         <w:t>League (</w:t>
       </w:r>
+      <w:proofErr w:type="spellStart"/>
       <w:r>
         <w:t>ForeignKey</w:t>
       </w:r>
+      <w:proofErr w:type="spellEnd"/>
       <w:r>
         <w:t>=League)</w:t>
       </w:r>
@@ -329,41 +959,71 @@
         </w:numPr>
       </w:pPr>
       <w:r>
-        <w:t>Date (TimeDateField)</w:t>
-      </w:r>
-    </w:p>
-    <w:p>
-      <w:pPr>
-        <w:pStyle w:val="ListParagraph"/>
-        <w:numPr>
-          <w:ilvl w:val="2"/>
-          <w:numId w:val="1"/>
-        </w:numPr>
-      </w:pPr>
-      <w:r>
-        <w:t>Team_A (</w:t>
-      </w:r>
+        <w:t>Date (</w:t>
+      </w:r>
+      <w:proofErr w:type="spellStart"/>
+      <w:r>
+        <w:t>TimeDateField</w:t>
+      </w:r>
+      <w:proofErr w:type="spellEnd"/>
+      <w:r>
+        <w:t>)</w:t>
+      </w:r>
+    </w:p>
+    <w:p>
+      <w:pPr>
+        <w:pStyle w:val="ListParagraph"/>
+        <w:numPr>
+          <w:ilvl w:val="2"/>
+          <w:numId w:val="1"/>
+        </w:numPr>
+      </w:pPr>
+      <w:proofErr w:type="spellStart"/>
+      <w:r>
+        <w:t>Team_A</w:t>
+      </w:r>
+      <w:proofErr w:type="spellEnd"/>
+      <w:r>
+        <w:t xml:space="preserve"> (</w:t>
+      </w:r>
+      <w:proofErr w:type="spellStart"/>
       <w:r>
         <w:t>ForeignKey</w:t>
       </w:r>
-      <w:r>
-        <w:t>, associate with the request.profile.team on the HTML)</w:t>
-      </w:r>
-    </w:p>
-    <w:p>
-      <w:pPr>
-        <w:pStyle w:val="ListParagraph"/>
-        <w:numPr>
-          <w:ilvl w:val="2"/>
-          <w:numId w:val="1"/>
-        </w:numPr>
-      </w:pPr>
-      <w:r>
-        <w:t>Team_B(</w:t>
-      </w:r>
+      <w:proofErr w:type="spellEnd"/>
+      <w:r>
+        <w:t xml:space="preserve">, associate with the </w:t>
+      </w:r>
+      <w:proofErr w:type="spellStart"/>
+      <w:r>
+        <w:t>request.profile.team</w:t>
+      </w:r>
+      <w:proofErr w:type="spellEnd"/>
+      <w:r>
+        <w:t xml:space="preserve"> on the HTML)</w:t>
+      </w:r>
+    </w:p>
+    <w:p>
+      <w:pPr>
+        <w:pStyle w:val="ListParagraph"/>
+        <w:numPr>
+          <w:ilvl w:val="2"/>
+          <w:numId w:val="1"/>
+        </w:numPr>
+      </w:pPr>
+      <w:proofErr w:type="spellStart"/>
+      <w:r>
+        <w:t>Team_B</w:t>
+      </w:r>
+      <w:proofErr w:type="spellEnd"/>
+      <w:r>
+        <w:t>(</w:t>
+      </w:r>
+      <w:proofErr w:type="spellStart"/>
       <w:r>
         <w:t>ForeignKey</w:t>
       </w:r>
+      <w:proofErr w:type="spellEnd"/>
       <w:r>
         <w:t>)</w:t>
       </w:r>
@@ -376,9 +1036,11 @@
           <w:numId w:val="1"/>
         </w:numPr>
       </w:pPr>
+      <w:proofErr w:type="spellStart"/>
       <w:r>
         <w:t>Match_Data</w:t>
       </w:r>
+      <w:proofErr w:type="spellEnd"/>
     </w:p>
     <w:p>
       <w:pPr>
@@ -391,9 +1053,11 @@
       <w:r>
         <w:t>Match (</w:t>
       </w:r>
+      <w:proofErr w:type="spellStart"/>
       <w:r>
         <w:t>ForeignKey</w:t>
       </w:r>
+      <w:proofErr w:type="spellEnd"/>
       <w:r>
         <w:t xml:space="preserve"> = Match)</w:t>
       </w:r>
@@ -406,18 +1070,25 @@
           <w:numId w:val="1"/>
         </w:numPr>
       </w:pPr>
+      <w:proofErr w:type="spellStart"/>
       <w:r>
         <w:t>Team_A_</w:t>
       </w:r>
       <w:r>
         <w:t>Lineup</w:t>
       </w:r>
+      <w:proofErr w:type="spellEnd"/>
       <w:r>
         <w:t xml:space="preserve"> (many to many field</w:t>
       </w:r>
       <w:r>
-        <w:t xml:space="preserve"> = Clubs.Squad</w:t>
-      </w:r>
+        <w:t xml:space="preserve"> = </w:t>
+      </w:r>
+      <w:proofErr w:type="spellStart"/>
+      <w:r>
+        <w:t>Clubs.Squad</w:t>
+      </w:r>
+      <w:proofErr w:type="spellEnd"/>
       <w:r>
         <w:t>)</w:t>
       </w:r>
@@ -430,42 +1101,45 @@
           <w:numId w:val="1"/>
         </w:numPr>
       </w:pPr>
+      <w:proofErr w:type="spellStart"/>
       <w:r>
         <w:t>Team_B_</w:t>
       </w:r>
       <w:r>
         <w:t>Lineup</w:t>
       </w:r>
-      <w:r>
-        <w:t xml:space="preserve"> </w:t>
-      </w:r>
-      <w:r>
-        <w:t>(many to many field)</w:t>
-      </w:r>
-    </w:p>
-    <w:p>
-      <w:pPr>
-        <w:pStyle w:val="ListParagraph"/>
-        <w:numPr>
-          <w:ilvl w:val="2"/>
-          <w:numId w:val="1"/>
-        </w:numPr>
-      </w:pPr>
+      <w:proofErr w:type="spellEnd"/>
+      <w:r>
+        <w:t xml:space="preserve"> (many to many field)</w:t>
+      </w:r>
+    </w:p>
+    <w:p>
+      <w:pPr>
+        <w:pStyle w:val="ListParagraph"/>
+        <w:numPr>
+          <w:ilvl w:val="2"/>
+          <w:numId w:val="1"/>
+        </w:numPr>
+      </w:pPr>
+      <w:proofErr w:type="spellStart"/>
       <w:r>
         <w:t>Team_A_Score</w:t>
       </w:r>
-    </w:p>
-    <w:p>
-      <w:pPr>
-        <w:pStyle w:val="ListParagraph"/>
-        <w:numPr>
-          <w:ilvl w:val="2"/>
-          <w:numId w:val="1"/>
-        </w:numPr>
-      </w:pPr>
+      <w:proofErr w:type="spellEnd"/>
+    </w:p>
+    <w:p>
+      <w:pPr>
+        <w:pStyle w:val="ListParagraph"/>
+        <w:numPr>
+          <w:ilvl w:val="2"/>
+          <w:numId w:val="1"/>
+        </w:numPr>
+      </w:pPr>
+      <w:proofErr w:type="spellStart"/>
       <w:r>
         <w:t>Team_B_Score</w:t>
       </w:r>
+      <w:proofErr w:type="spellEnd"/>
     </w:p>
     <w:p>
       <w:pPr>
@@ -475,30 +1149,53 @@
           <w:numId w:val="1"/>
         </w:numPr>
       </w:pPr>
+      <w:proofErr w:type="spellStart"/>
       <w:r>
         <w:t>Scorer_Data</w:t>
       </w:r>
-      <w:r>
-        <w:t xml:space="preserve"> (ask if this is required) </w:t>
-      </w:r>
-    </w:p>
-    <w:p>
-      <w:pPr>
-        <w:pStyle w:val="ListParagraph"/>
-        <w:numPr>
-          <w:ilvl w:val="2"/>
-          <w:numId w:val="1"/>
-        </w:numPr>
-      </w:pPr>
-      <w:r>
-        <w:t xml:space="preserve">Match </w:t>
-      </w:r>
-      <w:r>
-        <w:t>(</w:t>
-      </w:r>
+      <w:proofErr w:type="spellEnd"/>
+      <w:r>
+        <w:t xml:space="preserve"> (ask if this is required</w:t>
+      </w:r>
+      <w:r>
+        <w:t>, if it is: One entry per player in match, not per score</w:t>
+      </w:r>
+      <w:proofErr w:type="gramStart"/>
+      <w:r>
+        <w:t xml:space="preserve">. </w:t>
+      </w:r>
+      <w:proofErr w:type="gramEnd"/>
+      <w:r>
+        <w:t xml:space="preserve">Score time replaced by “Score = </w:t>
+      </w:r>
+      <w:proofErr w:type="spellStart"/>
+      <w:r>
+        <w:t>IntField</w:t>
+      </w:r>
+      <w:proofErr w:type="spellEnd"/>
+      <w:r>
+        <w:t xml:space="preserve">” </w:t>
+      </w:r>
+      <w:r>
+        <w:t xml:space="preserve">) </w:t>
+      </w:r>
+    </w:p>
+    <w:p>
+      <w:pPr>
+        <w:pStyle w:val="ListParagraph"/>
+        <w:numPr>
+          <w:ilvl w:val="2"/>
+          <w:numId w:val="1"/>
+        </w:numPr>
+      </w:pPr>
+      <w:r>
+        <w:t>Match (</w:t>
+      </w:r>
+      <w:proofErr w:type="spellStart"/>
       <w:r>
         <w:t>ForeignKey</w:t>
       </w:r>
+      <w:proofErr w:type="spellEnd"/>
       <w:r>
         <w:t xml:space="preserve"> = Match)</w:t>
       </w:r>
@@ -512,11 +1209,21 @@
         </w:numPr>
       </w:pPr>
       <w:r>
-        <w:t>Player = (foreginkey =</w:t>
-      </w:r>
-      <w:r>
-        <w:t xml:space="preserve"> Clubs.Squad</w:t>
-      </w:r>
+        <w:t>Player = (</w:t>
+      </w:r>
+      <w:proofErr w:type="spellStart"/>
+      <w:r>
+        <w:t>foreginkey</w:t>
+      </w:r>
+      <w:proofErr w:type="spellEnd"/>
+      <w:r>
+        <w:t xml:space="preserve"> = </w:t>
+      </w:r>
+      <w:proofErr w:type="spellStart"/>
+      <w:r>
+        <w:t>Clubs.Squad</w:t>
+      </w:r>
+      <w:proofErr w:type="spellEnd"/>
       <w:r>
         <w:t>)</w:t>
       </w:r>
@@ -529,11 +1236,29 @@
           <w:numId w:val="1"/>
         </w:numPr>
       </w:pPr>
-      <w:r>
-        <w:t>Score_time (time_data</w:t>
-      </w:r>
-      <w:r>
-        <w:t xml:space="preserve"> = add_now.True)</w:t>
+      <w:proofErr w:type="spellStart"/>
+      <w:r>
+        <w:t>Score_time</w:t>
+      </w:r>
+      <w:proofErr w:type="spellEnd"/>
+      <w:r>
+        <w:t xml:space="preserve"> (</w:t>
+      </w:r>
+      <w:proofErr w:type="spellStart"/>
+      <w:r>
+        <w:t>time_data</w:t>
+      </w:r>
+      <w:proofErr w:type="spellEnd"/>
+      <w:r>
+        <w:t xml:space="preserve"> = </w:t>
+      </w:r>
+      <w:proofErr w:type="spellStart"/>
+      <w:r>
+        <w:t>add_now.True</w:t>
+      </w:r>
+      <w:proofErr w:type="spellEnd"/>
+      <w:r>
+        <w:t>)</w:t>
       </w:r>
     </w:p>
     <w:p>
@@ -544,9 +1269,11 @@
           <w:numId w:val="1"/>
         </w:numPr>
       </w:pPr>
+      <w:proofErr w:type="spellStart"/>
       <w:r>
         <w:t>League_Table</w:t>
       </w:r>
+      <w:proofErr w:type="spellEnd"/>
     </w:p>
     <w:p>
       <w:pPr>
@@ -569,7 +1296,35 @@
         </w:numPr>
       </w:pPr>
       <w:r>
-        <w:t>Team (many to many = Clubs.Team)</w:t>
+        <w:t xml:space="preserve">League = </w:t>
+      </w:r>
+      <w:proofErr w:type="spellStart"/>
+      <w:r>
+        <w:t>ForeignKey</w:t>
+      </w:r>
+      <w:proofErr w:type="spellEnd"/>
+      <w:r>
+        <w:t xml:space="preserve"> = League</w:t>
+      </w:r>
+    </w:p>
+    <w:p>
+      <w:pPr>
+        <w:pStyle w:val="ListParagraph"/>
+        <w:numPr>
+          <w:ilvl w:val="2"/>
+          <w:numId w:val="1"/>
+        </w:numPr>
+      </w:pPr>
+      <w:r>
+        <w:t xml:space="preserve">Team (many to many = </w:t>
+      </w:r>
+      <w:proofErr w:type="spellStart"/>
+      <w:r>
+        <w:t>Clubs.Team</w:t>
+      </w:r>
+      <w:proofErr w:type="spellEnd"/>
+      <w:r>
+        <w:t>)</w:t>
       </w:r>
     </w:p>
     <w:p>
@@ -580,216 +1335,179 @@
           <w:numId w:val="1"/>
         </w:numPr>
       </w:pPr>
+      <w:proofErr w:type="spellStart"/>
       <w:r>
         <w:t>League_Table_Data</w:t>
       </w:r>
-    </w:p>
-    <w:p>
-      <w:pPr>
-        <w:pStyle w:val="ListParagraph"/>
-        <w:numPr>
-          <w:ilvl w:val="2"/>
-          <w:numId w:val="1"/>
-        </w:numPr>
-      </w:pPr>
-      <w:r>
-        <w:t>Team (ForgineKey = Clubs.Teams)</w:t>
-      </w:r>
-    </w:p>
-    <w:p>
-      <w:pPr>
-        <w:pStyle w:val="ListParagraph"/>
-        <w:numPr>
-          <w:ilvl w:val="2"/>
-          <w:numId w:val="1"/>
-        </w:numPr>
-      </w:pPr>
-      <w:r>
-        <w:t>Win</w:t>
-      </w:r>
-    </w:p>
-    <w:p>
-      <w:pPr>
-        <w:pStyle w:val="ListParagraph"/>
-        <w:numPr>
-          <w:ilvl w:val="2"/>
-          <w:numId w:val="1"/>
-        </w:numPr>
-      </w:pPr>
-      <w:r>
-        <w:t>Loss</w:t>
-      </w:r>
-    </w:p>
-    <w:p>
-      <w:pPr>
-        <w:pStyle w:val="ListParagraph"/>
-        <w:numPr>
-          <w:ilvl w:val="2"/>
-          <w:numId w:val="1"/>
-        </w:numPr>
-      </w:pPr>
-      <w:r>
-        <w:t>Draw</w:t>
-      </w:r>
-    </w:p>
-    <w:p>
-      <w:pPr>
-        <w:pStyle w:val="ListParagraph"/>
-        <w:numPr>
-          <w:ilvl w:val="2"/>
-          <w:numId w:val="1"/>
-        </w:numPr>
-      </w:pPr>
-      <w:r>
-        <w:t>SF?</w:t>
-      </w:r>
-    </w:p>
-    <w:p>
-      <w:pPr>
-        <w:pStyle w:val="ListParagraph"/>
-        <w:numPr>
-          <w:ilvl w:val="2"/>
-          <w:numId w:val="1"/>
-        </w:numPr>
-      </w:pPr>
-      <w:r>
-        <w:t>SA?</w:t>
-      </w:r>
-    </w:p>
-    <w:p>
-      <w:pPr>
-        <w:pStyle w:val="ListParagraph"/>
-        <w:numPr>
-          <w:ilvl w:val="2"/>
-          <w:numId w:val="1"/>
-        </w:numPr>
-      </w:pPr>
-      <w:r>
-        <w:lastRenderedPageBreak/>
-        <w:t>SQ?</w:t>
-      </w:r>
-    </w:p>
-    <w:p>
-      <w:pPr>
-        <w:pStyle w:val="ListParagraph"/>
-        <w:numPr>
-          <w:ilvl w:val="2"/>
-          <w:numId w:val="1"/>
-        </w:numPr>
-      </w:pPr>
-      <w:r>
-        <w:t>PA?</w:t>
-      </w:r>
-    </w:p>
-    <w:p>
-      <w:pPr>
-        <w:pStyle w:val="ListParagraph"/>
-        <w:numPr>
-          <w:ilvl w:val="2"/>
-          <w:numId w:val="1"/>
-        </w:numPr>
-      </w:pPr>
-      <w:r>
-        <w:t>PF?</w:t>
-      </w:r>
-    </w:p>
-    <w:p>
-      <w:pPr>
-        <w:pStyle w:val="ListParagraph"/>
-        <w:numPr>
-          <w:ilvl w:val="2"/>
-          <w:numId w:val="1"/>
-        </w:numPr>
-      </w:pPr>
-      <w:r>
-        <w:t>PQ?</w:t>
-      </w:r>
-    </w:p>
-    <w:p>
-      <w:pPr>
-        <w:pStyle w:val="ListParagraph"/>
-        <w:numPr>
-          <w:ilvl w:val="2"/>
-          <w:numId w:val="1"/>
-        </w:numPr>
-      </w:pPr>
-      <w:r>
-        <w:t xml:space="preserve">Points </w:t>
-      </w:r>
-    </w:p>
-    <w:p>
-      <w:pPr>
-        <w:pStyle w:val="ListParagraph"/>
-        <w:numPr>
-          <w:ilvl w:val="0"/>
-          <w:numId w:val="1"/>
-        </w:numPr>
-      </w:pPr>
-      <w:r>
-        <w:t>Sponsors</w:t>
-      </w:r>
-    </w:p>
-    <w:p>
-      <w:pPr>
-        <w:pStyle w:val="ListParagraph"/>
-        <w:numPr>
-          <w:ilvl w:val="1"/>
-          <w:numId w:val="1"/>
-        </w:numPr>
-      </w:pPr>
-      <w:r>
-        <w:t>Club (</w:t>
-      </w:r>
-      <w:r>
-        <w:t xml:space="preserve">ForgineKey </w:t>
-      </w:r>
-      <w:r>
-        <w:t>=  Club)</w:t>
-      </w:r>
-    </w:p>
-    <w:p>
-      <w:pPr>
-        <w:pStyle w:val="ListParagraph"/>
-        <w:numPr>
-          <w:ilvl w:val="1"/>
-          <w:numId w:val="1"/>
-        </w:numPr>
-      </w:pPr>
-      <w:r>
-        <w:t>Name</w:t>
-      </w:r>
-    </w:p>
-    <w:p>
-      <w:pPr>
-        <w:pStyle w:val="ListParagraph"/>
-        <w:numPr>
-          <w:ilvl w:val="1"/>
-          <w:numId w:val="1"/>
-        </w:numPr>
-      </w:pPr>
-      <w:r>
-        <w:t>Log</w:t>
-      </w:r>
-      <w:r>
-        <w:t>o</w:t>
-      </w:r>
-      <w:r>
-        <w:t xml:space="preserve"> (image Field)</w:t>
-      </w:r>
-    </w:p>
-    <w:p>
-      <w:pPr>
-        <w:pStyle w:val="ListParagraph"/>
-        <w:numPr>
-          <w:ilvl w:val="1"/>
-          <w:numId w:val="1"/>
-        </w:numPr>
-      </w:pPr>
-      <w:r>
-        <w:t>Info(long text field)</w:t>
+      <w:proofErr w:type="spellEnd"/>
+    </w:p>
+    <w:p>
+      <w:pPr>
+        <w:pStyle w:val="ListParagraph"/>
+        <w:numPr>
+          <w:ilvl w:val="2"/>
+          <w:numId w:val="1"/>
+        </w:numPr>
+      </w:pPr>
+      <w:r>
+        <w:t>Team (</w:t>
+      </w:r>
+      <w:proofErr w:type="spellStart"/>
+      <w:r>
+        <w:t>ForgineKey</w:t>
+      </w:r>
+      <w:proofErr w:type="spellEnd"/>
+      <w:r>
+        <w:t xml:space="preserve"> = </w:t>
+      </w:r>
+      <w:proofErr w:type="spellStart"/>
+      <w:r>
+        <w:t>League_Table.</w:t>
+      </w:r>
+      <w:r>
+        <w:t>Team</w:t>
       </w:r>
       <w:bookmarkStart w:id="0" w:name="_GoBack"/>
       <w:bookmarkEnd w:id="0"/>
+      <w:proofErr w:type="spellEnd"/>
+      <w:r>
+        <w:t>)</w:t>
+      </w:r>
+    </w:p>
+    <w:p>
+      <w:pPr>
+        <w:pStyle w:val="ListParagraph"/>
+        <w:numPr>
+          <w:ilvl w:val="2"/>
+          <w:numId w:val="1"/>
+        </w:numPr>
+      </w:pPr>
+      <w:r>
+        <w:t>Win</w:t>
+      </w:r>
+    </w:p>
+    <w:p>
+      <w:pPr>
+        <w:pStyle w:val="ListParagraph"/>
+        <w:numPr>
+          <w:ilvl w:val="2"/>
+          <w:numId w:val="1"/>
+        </w:numPr>
+      </w:pPr>
+      <w:r>
+        <w:t>Loss</w:t>
+      </w:r>
+    </w:p>
+    <w:p>
+      <w:pPr>
+        <w:pStyle w:val="ListParagraph"/>
+        <w:numPr>
+          <w:ilvl w:val="2"/>
+          <w:numId w:val="1"/>
+        </w:numPr>
+      </w:pPr>
+      <w:r>
+        <w:t>Draw</w:t>
+      </w:r>
+    </w:p>
+    <w:p>
+      <w:pPr>
+        <w:pStyle w:val="ListParagraph"/>
+        <w:numPr>
+          <w:ilvl w:val="2"/>
+          <w:numId w:val="1"/>
+        </w:numPr>
+      </w:pPr>
+      <w:r>
+        <w:t>SF?</w:t>
+      </w:r>
+    </w:p>
+    <w:p>
+      <w:pPr>
+        <w:pStyle w:val="ListParagraph"/>
+        <w:numPr>
+          <w:ilvl w:val="2"/>
+          <w:numId w:val="1"/>
+        </w:numPr>
+      </w:pPr>
+      <w:r>
+        <w:t>SA?</w:t>
+      </w:r>
+    </w:p>
+    <w:p>
+      <w:pPr>
+        <w:pStyle w:val="ListParagraph"/>
+        <w:numPr>
+          <w:ilvl w:val="2"/>
+          <w:numId w:val="1"/>
+        </w:numPr>
+      </w:pPr>
+      <w:r>
+        <w:t>SQ?</w:t>
+      </w:r>
+    </w:p>
+    <w:p>
+      <w:pPr>
+        <w:pStyle w:val="ListParagraph"/>
+        <w:numPr>
+          <w:ilvl w:val="2"/>
+          <w:numId w:val="1"/>
+        </w:numPr>
+      </w:pPr>
+      <w:r>
+        <w:t>PA?</w:t>
+      </w:r>
+    </w:p>
+    <w:p>
+      <w:pPr>
+        <w:pStyle w:val="ListParagraph"/>
+        <w:numPr>
+          <w:ilvl w:val="2"/>
+          <w:numId w:val="1"/>
+        </w:numPr>
+      </w:pPr>
+      <w:r>
+        <w:t>PF?</w:t>
+      </w:r>
+    </w:p>
+    <w:p>
+      <w:pPr>
+        <w:pStyle w:val="ListParagraph"/>
+        <w:numPr>
+          <w:ilvl w:val="2"/>
+          <w:numId w:val="1"/>
+        </w:numPr>
+      </w:pPr>
+      <w:r>
+        <w:t>PQ?</w:t>
+      </w:r>
+    </w:p>
+    <w:p>
+      <w:pPr>
+        <w:pStyle w:val="ListParagraph"/>
+        <w:numPr>
+          <w:ilvl w:val="2"/>
+          <w:numId w:val="1"/>
+        </w:numPr>
+      </w:pPr>
+      <w:r>
+        <w:t xml:space="preserve">Points </w:t>
+      </w:r>
+    </w:p>
+    <w:p>
+      <w:pPr>
+        <w:pStyle w:val="ListParagraph"/>
+        <w:numPr>
+          <w:ilvl w:val="0"/>
+          <w:numId w:val="1"/>
+        </w:numPr>
+      </w:pPr>
+      <w:r>
+        <w:t>Sponsors</w:t>
+      </w:r>
+      <w:r>
+        <w:t xml:space="preserve"> (DONE)</w:t>
+      </w:r>
     </w:p>
     <w:p>
       <w:pPr>
@@ -800,7 +1518,82 @@
         </w:numPr>
       </w:pPr>
       <w:r>
-        <w:t>Deal_end_date (datefield)</w:t>
+        <w:t>Club (</w:t>
+      </w:r>
+      <w:proofErr w:type="spellStart"/>
+      <w:r>
+        <w:t>ForgineKey</w:t>
+      </w:r>
+      <w:proofErr w:type="spellEnd"/>
+      <w:r>
+        <w:t xml:space="preserve"> =  Club)</w:t>
+      </w:r>
+    </w:p>
+    <w:p>
+      <w:pPr>
+        <w:pStyle w:val="ListParagraph"/>
+        <w:numPr>
+          <w:ilvl w:val="1"/>
+          <w:numId w:val="1"/>
+        </w:numPr>
+      </w:pPr>
+      <w:r>
+        <w:t>Name</w:t>
+      </w:r>
+    </w:p>
+    <w:p>
+      <w:pPr>
+        <w:pStyle w:val="ListParagraph"/>
+        <w:numPr>
+          <w:ilvl w:val="1"/>
+          <w:numId w:val="1"/>
+        </w:numPr>
+      </w:pPr>
+      <w:r>
+        <w:t>Log</w:t>
+      </w:r>
+      <w:r>
+        <w:t>o</w:t>
+      </w:r>
+      <w:r>
+        <w:t xml:space="preserve"> (image Field)</w:t>
+      </w:r>
+    </w:p>
+    <w:p>
+      <w:pPr>
+        <w:pStyle w:val="ListParagraph"/>
+        <w:numPr>
+          <w:ilvl w:val="1"/>
+          <w:numId w:val="1"/>
+        </w:numPr>
+      </w:pPr>
+      <w:r>
+        <w:t>Info(long text field)</w:t>
+      </w:r>
+    </w:p>
+    <w:p>
+      <w:pPr>
+        <w:pStyle w:val="ListParagraph"/>
+        <w:numPr>
+          <w:ilvl w:val="1"/>
+          <w:numId w:val="1"/>
+        </w:numPr>
+      </w:pPr>
+      <w:proofErr w:type="spellStart"/>
+      <w:r>
+        <w:t>Deal_end_date</w:t>
+      </w:r>
+      <w:proofErr w:type="spellEnd"/>
+      <w:r>
+        <w:t xml:space="preserve"> (</w:t>
+      </w:r>
+      <w:proofErr w:type="spellStart"/>
+      <w:r>
+        <w:t>datefield</w:t>
+      </w:r>
+      <w:proofErr w:type="spellEnd"/>
+      <w:r>
+        <w:t>)</w:t>
       </w:r>
     </w:p>
     <w:sectPr>
@@ -855,7 +1648,7 @@
         <w:rFonts w:ascii="Wingdings" w:hAnsi="Wingdings" w:hint="default"/>
       </w:rPr>
     </w:lvl>
-    <w:lvl w:ilvl="3" w:tplc="08090001" w:tentative="1">
+    <w:lvl w:ilvl="3" w:tplc="08090001">
       <w:start w:val="1"/>
       <w:numFmt w:val="bullet"/>
       <w:lvlText w:val=""/>
@@ -1669,7 +2462,7 @@
 </file>
 
 <file path=customXml/itemProps1.xml><?xml version="1.0" encoding="utf-8"?>
-<ds:datastoreItem xmlns:ds="http://schemas.openxmlformats.org/officeDocument/2006/customXml" ds:itemID="{8097F8B6-CF0D-4571-B683-2616DD222EB0}">
+<ds:datastoreItem xmlns:ds="http://schemas.openxmlformats.org/officeDocument/2006/customXml" ds:itemID="{E0BBFF04-F9A6-48D0-A50E-56B022D3A9F4}">
   <ds:schemaRefs>
     <ds:schemaRef ds:uri="http://schemas.openxmlformats.org/officeDocument/2006/bibliography"/>
   </ds:schemaRefs>

</xml_diff>

<commit_message>
added Clubs API and started Fixtures
</commit_message>
<xml_diff>
--- a/England Volleyball/layout.docx
+++ b/England Volleyball/layout.docx
@@ -925,195 +925,219 @@
       <w:pPr>
         <w:pStyle w:val="ListParagraph"/>
         <w:numPr>
-          <w:ilvl w:val="1"/>
-          <w:numId w:val="1"/>
-        </w:numPr>
-      </w:pPr>
-      <w:r>
-        <w:t>League_Table</w:t>
-      </w:r>
-    </w:p>
-    <w:p>
-      <w:pPr>
-        <w:pStyle w:val="ListParagraph"/>
-        <w:numPr>
-          <w:ilvl w:val="2"/>
-          <w:numId w:val="1"/>
-        </w:numPr>
-      </w:pPr>
-      <w:r>
-        <w:t>Year (Date Field)</w:t>
-      </w:r>
-    </w:p>
-    <w:p>
-      <w:pPr>
-        <w:pStyle w:val="ListParagraph"/>
-        <w:numPr>
-          <w:ilvl w:val="2"/>
-          <w:numId w:val="1"/>
-        </w:numPr>
-      </w:pPr>
-      <w:r>
-        <w:t>League = ForeignKey = League</w:t>
-      </w:r>
-    </w:p>
-    <w:p>
-      <w:pPr>
-        <w:pStyle w:val="ListParagraph"/>
-        <w:numPr>
-          <w:ilvl w:val="2"/>
-          <w:numId w:val="1"/>
-        </w:numPr>
-      </w:pPr>
-      <w:r>
-        <w:t>Team (many to many = Clubs.Team)</w:t>
-      </w:r>
-    </w:p>
-    <w:p>
-      <w:pPr>
-        <w:pStyle w:val="ListParagraph"/>
-        <w:numPr>
-          <w:ilvl w:val="1"/>
-          <w:numId w:val="1"/>
-        </w:numPr>
-      </w:pPr>
-      <w:r>
-        <w:t>League_Table_Data</w:t>
-      </w:r>
-    </w:p>
-    <w:p>
-      <w:pPr>
-        <w:pStyle w:val="ListParagraph"/>
-        <w:numPr>
-          <w:ilvl w:val="2"/>
-          <w:numId w:val="1"/>
-        </w:numPr>
-      </w:pPr>
-      <w:r>
-        <w:t>Team (ForgineKey = League_Table.Team)</w:t>
-      </w:r>
-    </w:p>
-    <w:p>
-      <w:pPr>
-        <w:pStyle w:val="ListParagraph"/>
-        <w:numPr>
-          <w:ilvl w:val="2"/>
-          <w:numId w:val="1"/>
-        </w:numPr>
-      </w:pPr>
-      <w:r>
-        <w:t>Win</w:t>
-      </w:r>
-    </w:p>
-    <w:p>
-      <w:pPr>
-        <w:pStyle w:val="ListParagraph"/>
-        <w:numPr>
-          <w:ilvl w:val="2"/>
-          <w:numId w:val="1"/>
-        </w:numPr>
-      </w:pPr>
-      <w:r>
-        <w:t>Loss</w:t>
-      </w:r>
-    </w:p>
-    <w:p>
-      <w:pPr>
-        <w:pStyle w:val="ListParagraph"/>
-        <w:numPr>
-          <w:ilvl w:val="2"/>
-          <w:numId w:val="1"/>
-        </w:numPr>
-      </w:pPr>
-      <w:r>
-        <w:t>Draw</w:t>
-      </w:r>
-    </w:p>
-    <w:p>
-      <w:pPr>
-        <w:pStyle w:val="ListParagraph"/>
-        <w:numPr>
-          <w:ilvl w:val="2"/>
-          <w:numId w:val="1"/>
-        </w:numPr>
-      </w:pPr>
-      <w:r>
-        <w:t>SF?</w:t>
-      </w:r>
-    </w:p>
-    <w:p>
-      <w:pPr>
-        <w:pStyle w:val="ListParagraph"/>
-        <w:numPr>
-          <w:ilvl w:val="2"/>
-          <w:numId w:val="1"/>
-        </w:numPr>
-      </w:pPr>
-      <w:r>
-        <w:t>SA?</w:t>
-      </w:r>
-    </w:p>
-    <w:p>
-      <w:pPr>
-        <w:pStyle w:val="ListParagraph"/>
-        <w:numPr>
-          <w:ilvl w:val="2"/>
-          <w:numId w:val="1"/>
-        </w:numPr>
-      </w:pPr>
-      <w:r>
-        <w:t>SQ?</w:t>
-      </w:r>
-    </w:p>
-    <w:p>
-      <w:pPr>
-        <w:pStyle w:val="ListParagraph"/>
-        <w:numPr>
-          <w:ilvl w:val="2"/>
-          <w:numId w:val="1"/>
-        </w:numPr>
-      </w:pPr>
-      <w:r>
-        <w:t>PA?</w:t>
-      </w:r>
-    </w:p>
-    <w:p>
-      <w:pPr>
-        <w:pStyle w:val="ListParagraph"/>
-        <w:numPr>
-          <w:ilvl w:val="2"/>
-          <w:numId w:val="1"/>
-        </w:numPr>
-      </w:pPr>
-      <w:r>
-        <w:t>PF?</w:t>
-      </w:r>
-    </w:p>
-    <w:p>
-      <w:pPr>
-        <w:pStyle w:val="ListParagraph"/>
-        <w:numPr>
-          <w:ilvl w:val="2"/>
-          <w:numId w:val="1"/>
-        </w:numPr>
-      </w:pPr>
-      <w:r>
-        <w:t>PQ?</w:t>
-      </w:r>
-    </w:p>
-    <w:p>
-      <w:pPr>
-        <w:pStyle w:val="ListParagraph"/>
-        <w:numPr>
-          <w:ilvl w:val="2"/>
-          <w:numId w:val="1"/>
-        </w:numPr>
-      </w:pPr>
-      <w:r>
-        <w:t xml:space="preserve">Points </w:t>
+          <w:ilvl w:val="2"/>
+          <w:numId w:val="1"/>
+        </w:numPr>
+      </w:pPr>
+      <w:r>
+        <w:t>Age_group(choice_field)</w:t>
       </w:r>
       <w:bookmarkStart w:id="0" w:name="_GoBack"/>
       <w:bookmarkEnd w:id="0"/>
+    </w:p>
+    <w:p>
+      <w:pPr>
+        <w:pStyle w:val="ListParagraph"/>
+        <w:numPr>
+          <w:ilvl w:val="2"/>
+          <w:numId w:val="1"/>
+        </w:numPr>
+      </w:pPr>
+      <w:r>
+        <w:t>Gender(choice_field)</w:t>
+      </w:r>
+    </w:p>
+    <w:p>
+      <w:pPr>
+        <w:pStyle w:val="ListParagraph"/>
+        <w:numPr>
+          <w:ilvl w:val="1"/>
+          <w:numId w:val="1"/>
+        </w:numPr>
+      </w:pPr>
+      <w:r>
+        <w:t>League_Table</w:t>
+      </w:r>
+    </w:p>
+    <w:p>
+      <w:pPr>
+        <w:pStyle w:val="ListParagraph"/>
+        <w:numPr>
+          <w:ilvl w:val="2"/>
+          <w:numId w:val="1"/>
+        </w:numPr>
+      </w:pPr>
+      <w:r>
+        <w:t>Year (Date Field)</w:t>
+      </w:r>
+    </w:p>
+    <w:p>
+      <w:pPr>
+        <w:pStyle w:val="ListParagraph"/>
+        <w:numPr>
+          <w:ilvl w:val="2"/>
+          <w:numId w:val="1"/>
+        </w:numPr>
+      </w:pPr>
+      <w:r>
+        <w:t>League = ForeignKey = League</w:t>
+      </w:r>
+    </w:p>
+    <w:p>
+      <w:pPr>
+        <w:pStyle w:val="ListParagraph"/>
+        <w:numPr>
+          <w:ilvl w:val="2"/>
+          <w:numId w:val="1"/>
+        </w:numPr>
+      </w:pPr>
+      <w:r>
+        <w:t>Team (many to many = Clubs.Team)</w:t>
+      </w:r>
+    </w:p>
+    <w:p>
+      <w:pPr>
+        <w:pStyle w:val="ListParagraph"/>
+        <w:numPr>
+          <w:ilvl w:val="1"/>
+          <w:numId w:val="1"/>
+        </w:numPr>
+      </w:pPr>
+      <w:r>
+        <w:t>League_Table_Data</w:t>
+      </w:r>
+    </w:p>
+    <w:p>
+      <w:pPr>
+        <w:pStyle w:val="ListParagraph"/>
+        <w:numPr>
+          <w:ilvl w:val="2"/>
+          <w:numId w:val="1"/>
+        </w:numPr>
+      </w:pPr>
+      <w:r>
+        <w:t>Team (ForgineKey = League_Table.Team)</w:t>
+      </w:r>
+    </w:p>
+    <w:p>
+      <w:pPr>
+        <w:pStyle w:val="ListParagraph"/>
+        <w:numPr>
+          <w:ilvl w:val="2"/>
+          <w:numId w:val="1"/>
+        </w:numPr>
+      </w:pPr>
+      <w:r>
+        <w:t>Win</w:t>
+      </w:r>
+    </w:p>
+    <w:p>
+      <w:pPr>
+        <w:pStyle w:val="ListParagraph"/>
+        <w:numPr>
+          <w:ilvl w:val="2"/>
+          <w:numId w:val="1"/>
+        </w:numPr>
+      </w:pPr>
+      <w:r>
+        <w:t>Loss</w:t>
+      </w:r>
+    </w:p>
+    <w:p>
+      <w:pPr>
+        <w:pStyle w:val="ListParagraph"/>
+        <w:numPr>
+          <w:ilvl w:val="2"/>
+          <w:numId w:val="1"/>
+        </w:numPr>
+      </w:pPr>
+      <w:r>
+        <w:t>Draw</w:t>
+      </w:r>
+    </w:p>
+    <w:p>
+      <w:pPr>
+        <w:pStyle w:val="ListParagraph"/>
+        <w:numPr>
+          <w:ilvl w:val="2"/>
+          <w:numId w:val="1"/>
+        </w:numPr>
+      </w:pPr>
+      <w:r>
+        <w:t>SF?</w:t>
+      </w:r>
+    </w:p>
+    <w:p>
+      <w:pPr>
+        <w:pStyle w:val="ListParagraph"/>
+        <w:numPr>
+          <w:ilvl w:val="2"/>
+          <w:numId w:val="1"/>
+        </w:numPr>
+      </w:pPr>
+      <w:r>
+        <w:t>SA?</w:t>
+      </w:r>
+    </w:p>
+    <w:p>
+      <w:pPr>
+        <w:pStyle w:val="ListParagraph"/>
+        <w:numPr>
+          <w:ilvl w:val="2"/>
+          <w:numId w:val="1"/>
+        </w:numPr>
+      </w:pPr>
+      <w:r>
+        <w:t>SQ?</w:t>
+      </w:r>
+    </w:p>
+    <w:p>
+      <w:pPr>
+        <w:pStyle w:val="ListParagraph"/>
+        <w:numPr>
+          <w:ilvl w:val="2"/>
+          <w:numId w:val="1"/>
+        </w:numPr>
+      </w:pPr>
+      <w:r>
+        <w:t>PA?</w:t>
+      </w:r>
+    </w:p>
+    <w:p>
+      <w:pPr>
+        <w:pStyle w:val="ListParagraph"/>
+        <w:numPr>
+          <w:ilvl w:val="2"/>
+          <w:numId w:val="1"/>
+        </w:numPr>
+      </w:pPr>
+      <w:r>
+        <w:t>PF?</w:t>
+      </w:r>
+    </w:p>
+    <w:p>
+      <w:pPr>
+        <w:pStyle w:val="ListParagraph"/>
+        <w:numPr>
+          <w:ilvl w:val="2"/>
+          <w:numId w:val="1"/>
+        </w:numPr>
+      </w:pPr>
+      <w:r>
+        <w:t>PQ?</w:t>
+      </w:r>
+    </w:p>
+    <w:p>
+      <w:pPr>
+        <w:pStyle w:val="ListParagraph"/>
+        <w:numPr>
+          <w:ilvl w:val="2"/>
+          <w:numId w:val="1"/>
+        </w:numPr>
+      </w:pPr>
+      <w:r>
+        <w:t xml:space="preserve">Points </w:t>
+      </w:r>
     </w:p>
     <w:p>
       <w:pPr>
@@ -2062,7 +2086,7 @@
 </file>
 
 <file path=customXml/itemProps1.xml><?xml version="1.0" encoding="utf-8"?>
-<ds:datastoreItem xmlns:ds="http://schemas.openxmlformats.org/officeDocument/2006/customXml" ds:itemID="{D2C4ED7E-4B3E-4EC5-9790-D636F6BCA4F5}">
+<ds:datastoreItem xmlns:ds="http://schemas.openxmlformats.org/officeDocument/2006/customXml" ds:itemID="{3C13D124-B322-43B8-8436-97C783026D1F}">
   <ds:schemaRefs>
     <ds:schemaRef ds:uri="http://schemas.openxmlformats.org/officeDocument/2006/bibliography"/>
   </ds:schemaRefs>

</xml_diff>

<commit_message>
changed league, accounts and fixtures model
</commit_message>
<xml_diff>
--- a/England Volleyball/layout.docx
+++ b/England Volleyball/layout.docx
@@ -98,31 +98,19 @@
         </w:numPr>
       </w:pPr>
       <w:r>
-        <w:t>user =</w:t>
-      </w:r>
-      <w:r>
-        <w:t>OneToOneField(User</w:t>
-      </w:r>
-      <w:r>
-        <w:t>)</w:t>
-      </w:r>
-    </w:p>
-    <w:p>
-      <w:pPr>
-        <w:pStyle w:val="ListParagraph"/>
-        <w:numPr>
-          <w:ilvl w:val="2"/>
-          <w:numId w:val="1"/>
-        </w:numPr>
-      </w:pPr>
-      <w:r>
-        <w:t>club =</w:t>
-      </w:r>
-      <w:r>
-        <w:t>ForeignKey('clubs.Club'</w:t>
-      </w:r>
-      <w:r>
-        <w:t>)</w:t>
+        <w:t>user =OneToOneField(User)</w:t>
+      </w:r>
+    </w:p>
+    <w:p>
+      <w:pPr>
+        <w:pStyle w:val="ListParagraph"/>
+        <w:numPr>
+          <w:ilvl w:val="2"/>
+          <w:numId w:val="1"/>
+        </w:numPr>
+      </w:pPr>
+      <w:r>
+        <w:t>club =ForeignKey('clubs.Club')</w:t>
       </w:r>
     </w:p>
     <w:p>
@@ -269,13 +257,7 @@
         </w:numPr>
       </w:pPr>
       <w:r>
-        <w:t>user =ForeignKey(</w:t>
-      </w:r>
-      <w:r>
-        <w:t>User</w:t>
-      </w:r>
-      <w:r>
-        <w:t>)</w:t>
+        <w:t>user =ForeignKey(User)</w:t>
       </w:r>
     </w:p>
     <w:p>
@@ -452,40 +434,31 @@
         </w:numPr>
       </w:pPr>
       <w:r>
-        <w:t>town =</w:t>
-      </w:r>
-      <w:r>
-        <w:t>CharField</w:t>
-      </w:r>
-    </w:p>
-    <w:p>
-      <w:pPr>
-        <w:pStyle w:val="ListParagraph"/>
-        <w:numPr>
-          <w:ilvl w:val="2"/>
-          <w:numId w:val="1"/>
-        </w:numPr>
-      </w:pPr>
-      <w:r>
-        <w:t>p</w:t>
-      </w:r>
-      <w:r>
-        <w:t>ost_code =CharField</w:t>
-      </w:r>
-    </w:p>
-    <w:p>
-      <w:pPr>
-        <w:pStyle w:val="ListParagraph"/>
-        <w:numPr>
-          <w:ilvl w:val="2"/>
-          <w:numId w:val="1"/>
-        </w:numPr>
-      </w:pPr>
-      <w:r>
-        <w:t xml:space="preserve">logo </w:t>
-      </w:r>
-      <w:r>
-        <w:t xml:space="preserve"> =ImageField()</w:t>
+        <w:t>town =CharField</w:t>
+      </w:r>
+    </w:p>
+    <w:p>
+      <w:pPr>
+        <w:pStyle w:val="ListParagraph"/>
+        <w:numPr>
+          <w:ilvl w:val="2"/>
+          <w:numId w:val="1"/>
+        </w:numPr>
+      </w:pPr>
+      <w:r>
+        <w:t>post_code =CharField</w:t>
+      </w:r>
+    </w:p>
+    <w:p>
+      <w:pPr>
+        <w:pStyle w:val="ListParagraph"/>
+        <w:numPr>
+          <w:ilvl w:val="2"/>
+          <w:numId w:val="1"/>
+        </w:numPr>
+      </w:pPr>
+      <w:r>
+        <w:t>logo  =ImageField()</w:t>
       </w:r>
     </w:p>
     <w:p>
@@ -521,10 +494,7 @@
         </w:numPr>
       </w:pPr>
       <w:r>
-        <w:t>club = models.ForeignKey(Club</w:t>
-      </w:r>
-      <w:r>
-        <w:t>)</w:t>
+        <w:t>club = models.ForeignKey(Club)</w:t>
       </w:r>
     </w:p>
     <w:p>
@@ -932,293 +902,408 @@
       <w:r>
         <w:t>Age_group(choice_field)</w:t>
       </w:r>
+    </w:p>
+    <w:p>
+      <w:pPr>
+        <w:pStyle w:val="ListParagraph"/>
+        <w:numPr>
+          <w:ilvl w:val="2"/>
+          <w:numId w:val="1"/>
+        </w:numPr>
+      </w:pPr>
+      <w:r>
+        <w:t>Gender(choice_field)</w:t>
+      </w:r>
+    </w:p>
+    <w:p>
+      <w:pPr>
+        <w:pStyle w:val="ListParagraph"/>
+        <w:numPr>
+          <w:ilvl w:val="1"/>
+          <w:numId w:val="1"/>
+        </w:numPr>
+      </w:pPr>
+      <w:r>
+        <w:t>League_Table</w:t>
+      </w:r>
+    </w:p>
+    <w:p>
+      <w:pPr>
+        <w:pStyle w:val="ListParagraph"/>
+        <w:numPr>
+          <w:ilvl w:val="2"/>
+          <w:numId w:val="1"/>
+        </w:numPr>
+      </w:pPr>
+      <w:r>
+        <w:t>Year (Date Field)</w:t>
+      </w:r>
+    </w:p>
+    <w:p>
+      <w:pPr>
+        <w:pStyle w:val="ListParagraph"/>
+        <w:numPr>
+          <w:ilvl w:val="2"/>
+          <w:numId w:val="1"/>
+        </w:numPr>
+      </w:pPr>
+      <w:r>
+        <w:t>League = ForeignKey = League</w:t>
+      </w:r>
+    </w:p>
+    <w:p>
+      <w:pPr>
+        <w:pStyle w:val="ListParagraph"/>
+        <w:numPr>
+          <w:ilvl w:val="2"/>
+          <w:numId w:val="1"/>
+        </w:numPr>
+      </w:pPr>
+      <w:r>
+        <w:t>Team (many to many = Clubs.Team)</w:t>
+      </w:r>
+    </w:p>
+    <w:p>
+      <w:pPr>
+        <w:pStyle w:val="ListParagraph"/>
+        <w:numPr>
+          <w:ilvl w:val="1"/>
+          <w:numId w:val="1"/>
+        </w:numPr>
+      </w:pPr>
+      <w:r>
+        <w:t>League_Table_Data</w:t>
+      </w:r>
+    </w:p>
+    <w:p>
+      <w:pPr>
+        <w:pStyle w:val="ListParagraph"/>
+        <w:numPr>
+          <w:ilvl w:val="2"/>
+          <w:numId w:val="1"/>
+        </w:numPr>
+      </w:pPr>
+      <w:r>
+        <w:t>Team (ForgineKey = League_Table.Team)</w:t>
+      </w:r>
+    </w:p>
+    <w:p>
+      <w:pPr>
+        <w:pStyle w:val="ListParagraph"/>
+        <w:numPr>
+          <w:ilvl w:val="2"/>
+          <w:numId w:val="1"/>
+        </w:numPr>
+      </w:pPr>
+      <w:r>
+        <w:t>Win</w:t>
+      </w:r>
+    </w:p>
+    <w:p>
+      <w:pPr>
+        <w:pStyle w:val="ListParagraph"/>
+        <w:numPr>
+          <w:ilvl w:val="2"/>
+          <w:numId w:val="1"/>
+        </w:numPr>
+      </w:pPr>
+      <w:r>
+        <w:t>Loss</w:t>
+      </w:r>
+    </w:p>
+    <w:p>
+      <w:pPr>
+        <w:pStyle w:val="ListParagraph"/>
+        <w:numPr>
+          <w:ilvl w:val="2"/>
+          <w:numId w:val="1"/>
+        </w:numPr>
+      </w:pPr>
+      <w:r>
+        <w:t>Draw</w:t>
+      </w:r>
+    </w:p>
+    <w:p>
+      <w:pPr>
+        <w:pStyle w:val="ListParagraph"/>
+        <w:numPr>
+          <w:ilvl w:val="2"/>
+          <w:numId w:val="1"/>
+        </w:numPr>
+      </w:pPr>
+      <w:r>
+        <w:t>SF?</w:t>
+      </w:r>
+    </w:p>
+    <w:p>
+      <w:pPr>
+        <w:pStyle w:val="ListParagraph"/>
+        <w:numPr>
+          <w:ilvl w:val="2"/>
+          <w:numId w:val="1"/>
+        </w:numPr>
+      </w:pPr>
+      <w:r>
+        <w:t>SA?</w:t>
+      </w:r>
+    </w:p>
+    <w:p>
+      <w:pPr>
+        <w:pStyle w:val="ListParagraph"/>
+        <w:numPr>
+          <w:ilvl w:val="2"/>
+          <w:numId w:val="1"/>
+        </w:numPr>
+      </w:pPr>
+      <w:r>
+        <w:t>SQ?</w:t>
+      </w:r>
+    </w:p>
+    <w:p>
+      <w:pPr>
+        <w:pStyle w:val="ListParagraph"/>
+        <w:numPr>
+          <w:ilvl w:val="2"/>
+          <w:numId w:val="1"/>
+        </w:numPr>
+      </w:pPr>
+      <w:r>
+        <w:t>PA?</w:t>
+      </w:r>
+    </w:p>
+    <w:p>
+      <w:pPr>
+        <w:pStyle w:val="ListParagraph"/>
+        <w:numPr>
+          <w:ilvl w:val="2"/>
+          <w:numId w:val="1"/>
+        </w:numPr>
+      </w:pPr>
+      <w:r>
+        <w:t>PF?</w:t>
+      </w:r>
+    </w:p>
+    <w:p>
+      <w:pPr>
+        <w:pStyle w:val="ListParagraph"/>
+        <w:numPr>
+          <w:ilvl w:val="2"/>
+          <w:numId w:val="1"/>
+        </w:numPr>
+      </w:pPr>
+      <w:r>
+        <w:t>PQ?</w:t>
+      </w:r>
+    </w:p>
+    <w:p>
+      <w:pPr>
+        <w:pStyle w:val="ListParagraph"/>
+        <w:numPr>
+          <w:ilvl w:val="2"/>
+          <w:numId w:val="1"/>
+        </w:numPr>
+      </w:pPr>
+      <w:r>
+        <w:t xml:space="preserve">Points </w:t>
+      </w:r>
+    </w:p>
+    <w:p>
+      <w:pPr>
+        <w:pStyle w:val="ListParagraph"/>
+        <w:numPr>
+          <w:ilvl w:val="0"/>
+          <w:numId w:val="1"/>
+        </w:numPr>
+      </w:pPr>
+      <w:r>
+        <w:t>Sponsors</w:t>
+      </w:r>
+      <w:r>
+        <w:t xml:space="preserve"> (DONE)</w:t>
+      </w:r>
+    </w:p>
+    <w:p>
+      <w:pPr>
+        <w:pStyle w:val="ListParagraph"/>
+        <w:numPr>
+          <w:ilvl w:val="1"/>
+          <w:numId w:val="1"/>
+        </w:numPr>
+      </w:pPr>
+      <w:r>
+        <w:t>Club (ForgineKey =  Club)</w:t>
+      </w:r>
+    </w:p>
+    <w:p>
+      <w:pPr>
+        <w:pStyle w:val="ListParagraph"/>
+        <w:numPr>
+          <w:ilvl w:val="1"/>
+          <w:numId w:val="1"/>
+        </w:numPr>
+      </w:pPr>
+      <w:r>
+        <w:t>Name</w:t>
+      </w:r>
+    </w:p>
+    <w:p>
+      <w:pPr>
+        <w:pStyle w:val="ListParagraph"/>
+        <w:numPr>
+          <w:ilvl w:val="1"/>
+          <w:numId w:val="1"/>
+        </w:numPr>
+      </w:pPr>
+      <w:r>
+        <w:t>Log</w:t>
+      </w:r>
+      <w:r>
+        <w:t>o</w:t>
+      </w:r>
+      <w:r>
+        <w:t xml:space="preserve"> (image Field)</w:t>
+      </w:r>
+    </w:p>
+    <w:p>
+      <w:pPr>
+        <w:pStyle w:val="ListParagraph"/>
+        <w:numPr>
+          <w:ilvl w:val="1"/>
+          <w:numId w:val="1"/>
+        </w:numPr>
+      </w:pPr>
+      <w:r>
+        <w:t>Info(long text field)</w:t>
+      </w:r>
+    </w:p>
+    <w:p>
+      <w:pPr>
+        <w:pStyle w:val="ListParagraph"/>
+        <w:numPr>
+          <w:ilvl w:val="1"/>
+          <w:numId w:val="1"/>
+        </w:numPr>
+      </w:pPr>
+      <w:r>
+        <w:t>Deal_end_date (datefield)</w:t>
+      </w:r>
+    </w:p>
+    <w:p>
+      <w:pPr>
+        <w:pStyle w:val="Heading1"/>
+      </w:pPr>
+      <w:r>
+        <w:lastRenderedPageBreak/>
+        <w:t>Things to add:</w:t>
+      </w:r>
+    </w:p>
+    <w:p>
+      <w:pPr>
+        <w:pStyle w:val="Heading2"/>
+      </w:pPr>
+      <w:r>
+        <w:t>Admin Area:</w:t>
+      </w:r>
+    </w:p>
+    <w:p>
+      <w:pPr>
+        <w:pStyle w:val="ListParagraph"/>
+        <w:numPr>
+          <w:ilvl w:val="0"/>
+          <w:numId w:val="2"/>
+        </w:numPr>
+      </w:pPr>
+      <w:r>
+        <w:t>Fixtures. MatchData: need to adda filter so that teamA/teamB is automatically selected when you select the match you want to assign data for.</w:t>
+      </w:r>
+    </w:p>
+    <w:p>
+      <w:pPr>
+        <w:pStyle w:val="ListParagraph"/>
+        <w:numPr>
+          <w:ilvl w:val="0"/>
+          <w:numId w:val="2"/>
+        </w:numPr>
+      </w:pPr>
+      <w:r>
+        <w:t xml:space="preserve">Leagues. LeagueTableData: need to filter teams based on the league selected. Chained Foreign key should work. </w:t>
+      </w:r>
+    </w:p>
+    <w:p>
+      <w:pPr>
+        <w:pStyle w:val="Heading2"/>
+      </w:pPr>
+      <w:r>
+        <w:t>Permissions:</w:t>
+      </w:r>
+    </w:p>
+    <w:p>
+      <w:pPr>
+        <w:pStyle w:val="ListParagraph"/>
+        <w:numPr>
+          <w:ilvl w:val="0"/>
+          <w:numId w:val="3"/>
+        </w:numPr>
+      </w:pPr>
+      <w:r>
+        <w:t>Need to add permissions:</w:t>
+      </w:r>
+    </w:p>
+    <w:p>
+      <w:pPr>
+        <w:pStyle w:val="ListParagraph"/>
+        <w:numPr>
+          <w:ilvl w:val="1"/>
+          <w:numId w:val="3"/>
+        </w:numPr>
+      </w:pPr>
+      <w:r>
+        <w:t>VE _admin permissions: A user should be able to interact with everything. Full access to API</w:t>
+      </w:r>
+    </w:p>
+    <w:p>
+      <w:pPr>
+        <w:pStyle w:val="ListParagraph"/>
+        <w:numPr>
+          <w:ilvl w:val="1"/>
+          <w:numId w:val="3"/>
+        </w:numPr>
+      </w:pPr>
+      <w:r>
+        <w:t>Club_admin permission: A user should only be able to see and interact with a club he is a member of and VE directly.</w:t>
+      </w:r>
+      <w:r>
+        <w:t xml:space="preserve"> No access to API</w:t>
+      </w:r>
+    </w:p>
+    <w:p>
+      <w:pPr>
+        <w:pStyle w:val="ListParagraph"/>
+        <w:numPr>
+          <w:ilvl w:val="1"/>
+          <w:numId w:val="3"/>
+        </w:numPr>
+      </w:pPr>
+      <w:r>
+        <w:t>API permissions. A user can interact with most Data. Some is off limits, contact data maybe? Can only delete its own objects</w:t>
+      </w:r>
+      <w:r>
+        <w:t>.</w:t>
+      </w:r>
+    </w:p>
+    <w:p>
+      <w:pPr>
+        <w:pStyle w:val="ListParagraph"/>
+        <w:numPr>
+          <w:ilvl w:val="1"/>
+          <w:numId w:val="3"/>
+        </w:numPr>
+      </w:pPr>
+      <w:r>
+        <w:t xml:space="preserve">Player/official permissions. Should only be able to interact with its own objects. </w:t>
+      </w:r>
       <w:bookmarkStart w:id="0" w:name="_GoBack"/>
       <w:bookmarkEnd w:id="0"/>
-    </w:p>
-    <w:p>
-      <w:pPr>
-        <w:pStyle w:val="ListParagraph"/>
-        <w:numPr>
-          <w:ilvl w:val="2"/>
-          <w:numId w:val="1"/>
-        </w:numPr>
-      </w:pPr>
-      <w:r>
-        <w:t>Gender(choice_field)</w:t>
-      </w:r>
-    </w:p>
-    <w:p>
-      <w:pPr>
-        <w:pStyle w:val="ListParagraph"/>
-        <w:numPr>
-          <w:ilvl w:val="1"/>
-          <w:numId w:val="1"/>
-        </w:numPr>
-      </w:pPr>
-      <w:r>
-        <w:t>League_Table</w:t>
-      </w:r>
-    </w:p>
-    <w:p>
-      <w:pPr>
-        <w:pStyle w:val="ListParagraph"/>
-        <w:numPr>
-          <w:ilvl w:val="2"/>
-          <w:numId w:val="1"/>
-        </w:numPr>
-      </w:pPr>
-      <w:r>
-        <w:t>Year (Date Field)</w:t>
-      </w:r>
-    </w:p>
-    <w:p>
-      <w:pPr>
-        <w:pStyle w:val="ListParagraph"/>
-        <w:numPr>
-          <w:ilvl w:val="2"/>
-          <w:numId w:val="1"/>
-        </w:numPr>
-      </w:pPr>
-      <w:r>
-        <w:t>League = ForeignKey = League</w:t>
-      </w:r>
-    </w:p>
-    <w:p>
-      <w:pPr>
-        <w:pStyle w:val="ListParagraph"/>
-        <w:numPr>
-          <w:ilvl w:val="2"/>
-          <w:numId w:val="1"/>
-        </w:numPr>
-      </w:pPr>
-      <w:r>
-        <w:t>Team (many to many = Clubs.Team)</w:t>
-      </w:r>
-    </w:p>
-    <w:p>
-      <w:pPr>
-        <w:pStyle w:val="ListParagraph"/>
-        <w:numPr>
-          <w:ilvl w:val="1"/>
-          <w:numId w:val="1"/>
-        </w:numPr>
-      </w:pPr>
-      <w:r>
-        <w:t>League_Table_Data</w:t>
-      </w:r>
-    </w:p>
-    <w:p>
-      <w:pPr>
-        <w:pStyle w:val="ListParagraph"/>
-        <w:numPr>
-          <w:ilvl w:val="2"/>
-          <w:numId w:val="1"/>
-        </w:numPr>
-      </w:pPr>
-      <w:r>
-        <w:t>Team (ForgineKey = League_Table.Team)</w:t>
-      </w:r>
-    </w:p>
-    <w:p>
-      <w:pPr>
-        <w:pStyle w:val="ListParagraph"/>
-        <w:numPr>
-          <w:ilvl w:val="2"/>
-          <w:numId w:val="1"/>
-        </w:numPr>
-      </w:pPr>
-      <w:r>
-        <w:t>Win</w:t>
-      </w:r>
-    </w:p>
-    <w:p>
-      <w:pPr>
-        <w:pStyle w:val="ListParagraph"/>
-        <w:numPr>
-          <w:ilvl w:val="2"/>
-          <w:numId w:val="1"/>
-        </w:numPr>
-      </w:pPr>
-      <w:r>
-        <w:t>Loss</w:t>
-      </w:r>
-    </w:p>
-    <w:p>
-      <w:pPr>
-        <w:pStyle w:val="ListParagraph"/>
-        <w:numPr>
-          <w:ilvl w:val="2"/>
-          <w:numId w:val="1"/>
-        </w:numPr>
-      </w:pPr>
-      <w:r>
-        <w:t>Draw</w:t>
-      </w:r>
-    </w:p>
-    <w:p>
-      <w:pPr>
-        <w:pStyle w:val="ListParagraph"/>
-        <w:numPr>
-          <w:ilvl w:val="2"/>
-          <w:numId w:val="1"/>
-        </w:numPr>
-      </w:pPr>
-      <w:r>
-        <w:t>SF?</w:t>
-      </w:r>
-    </w:p>
-    <w:p>
-      <w:pPr>
-        <w:pStyle w:val="ListParagraph"/>
-        <w:numPr>
-          <w:ilvl w:val="2"/>
-          <w:numId w:val="1"/>
-        </w:numPr>
-      </w:pPr>
-      <w:r>
-        <w:t>SA?</w:t>
-      </w:r>
-    </w:p>
-    <w:p>
-      <w:pPr>
-        <w:pStyle w:val="ListParagraph"/>
-        <w:numPr>
-          <w:ilvl w:val="2"/>
-          <w:numId w:val="1"/>
-        </w:numPr>
-      </w:pPr>
-      <w:r>
-        <w:t>SQ?</w:t>
-      </w:r>
-    </w:p>
-    <w:p>
-      <w:pPr>
-        <w:pStyle w:val="ListParagraph"/>
-        <w:numPr>
-          <w:ilvl w:val="2"/>
-          <w:numId w:val="1"/>
-        </w:numPr>
-      </w:pPr>
-      <w:r>
-        <w:t>PA?</w:t>
-      </w:r>
-    </w:p>
-    <w:p>
-      <w:pPr>
-        <w:pStyle w:val="ListParagraph"/>
-        <w:numPr>
-          <w:ilvl w:val="2"/>
-          <w:numId w:val="1"/>
-        </w:numPr>
-      </w:pPr>
-      <w:r>
-        <w:t>PF?</w:t>
-      </w:r>
-    </w:p>
-    <w:p>
-      <w:pPr>
-        <w:pStyle w:val="ListParagraph"/>
-        <w:numPr>
-          <w:ilvl w:val="2"/>
-          <w:numId w:val="1"/>
-        </w:numPr>
-      </w:pPr>
-      <w:r>
-        <w:t>PQ?</w:t>
-      </w:r>
-    </w:p>
-    <w:p>
-      <w:pPr>
-        <w:pStyle w:val="ListParagraph"/>
-        <w:numPr>
-          <w:ilvl w:val="2"/>
-          <w:numId w:val="1"/>
-        </w:numPr>
-      </w:pPr>
-      <w:r>
-        <w:t xml:space="preserve">Points </w:t>
-      </w:r>
-    </w:p>
-    <w:p>
-      <w:pPr>
-        <w:pStyle w:val="ListParagraph"/>
-        <w:numPr>
-          <w:ilvl w:val="0"/>
-          <w:numId w:val="1"/>
-        </w:numPr>
-      </w:pPr>
-      <w:r>
-        <w:t>Sponsors</w:t>
-      </w:r>
-      <w:r>
-        <w:t xml:space="preserve"> (DONE)</w:t>
-      </w:r>
-    </w:p>
-    <w:p>
-      <w:pPr>
-        <w:pStyle w:val="ListParagraph"/>
-        <w:numPr>
-          <w:ilvl w:val="1"/>
-          <w:numId w:val="1"/>
-        </w:numPr>
-      </w:pPr>
-      <w:r>
-        <w:t>Club (ForgineKey =  Club)</w:t>
-      </w:r>
-    </w:p>
-    <w:p>
-      <w:pPr>
-        <w:pStyle w:val="ListParagraph"/>
-        <w:numPr>
-          <w:ilvl w:val="1"/>
-          <w:numId w:val="1"/>
-        </w:numPr>
-      </w:pPr>
-      <w:r>
-        <w:t>Name</w:t>
-      </w:r>
-    </w:p>
-    <w:p>
-      <w:pPr>
-        <w:pStyle w:val="ListParagraph"/>
-        <w:numPr>
-          <w:ilvl w:val="1"/>
-          <w:numId w:val="1"/>
-        </w:numPr>
-      </w:pPr>
-      <w:r>
-        <w:t>Log</w:t>
-      </w:r>
-      <w:r>
-        <w:t>o</w:t>
-      </w:r>
-      <w:r>
-        <w:t xml:space="preserve"> (image Field)</w:t>
-      </w:r>
-    </w:p>
-    <w:p>
-      <w:pPr>
-        <w:pStyle w:val="ListParagraph"/>
-        <w:numPr>
-          <w:ilvl w:val="1"/>
-          <w:numId w:val="1"/>
-        </w:numPr>
-      </w:pPr>
-      <w:r>
-        <w:t>Info(long text field)</w:t>
-      </w:r>
-    </w:p>
-    <w:p>
-      <w:pPr>
-        <w:pStyle w:val="ListParagraph"/>
-        <w:numPr>
-          <w:ilvl w:val="1"/>
-          <w:numId w:val="1"/>
-        </w:numPr>
-      </w:pPr>
-      <w:r>
-        <w:t>Deal_end_date (datefield)</w:t>
-      </w:r>
     </w:p>
     <w:sectPr>
       <w:pgSz w:w="11906" w:h="16838"/>
@@ -1233,6 +1318,119 @@
 <file path=word/numbering.xml><?xml version="1.0" encoding="utf-8"?>
 <w:numbering xmlns:wpc="http://schemas.microsoft.com/office/word/2010/wordprocessingCanvas" xmlns:cx="http://schemas.microsoft.com/office/drawing/2014/chartex" xmlns:cx1="http://schemas.microsoft.com/office/drawing/2015/9/8/chartex" xmlns:mc="http://schemas.openxmlformats.org/markup-compatibility/2006" xmlns:o="urn:schemas-microsoft-com:office:office" xmlns:r="http://schemas.openxmlformats.org/officeDocument/2006/relationships" xmlns:m="http://schemas.openxmlformats.org/officeDocument/2006/math" xmlns:v="urn:schemas-microsoft-com:vml" xmlns:wp14="http://schemas.microsoft.com/office/word/2010/wordprocessingDrawing" xmlns:wp="http://schemas.openxmlformats.org/drawingml/2006/wordprocessingDrawing" xmlns:w10="urn:schemas-microsoft-com:office:word" xmlns:w="http://schemas.openxmlformats.org/wordprocessingml/2006/main" xmlns:w14="http://schemas.microsoft.com/office/word/2010/wordml" xmlns:w15="http://schemas.microsoft.com/office/word/2012/wordml" xmlns:w16se="http://schemas.microsoft.com/office/word/2015/wordml/symex" xmlns:wpg="http://schemas.microsoft.com/office/word/2010/wordprocessingGroup" xmlns:wpi="http://schemas.microsoft.com/office/word/2010/wordprocessingInk" xmlns:wne="http://schemas.microsoft.com/office/word/2006/wordml" xmlns:wps="http://schemas.microsoft.com/office/word/2010/wordprocessingShape" mc:Ignorable="w14 w15 w16se wp14">
   <w:abstractNum w:abstractNumId="0" w15:restartNumberingAfterBreak="0">
+    <w:nsid w:val="14F81ABF"/>
+    <w:multiLevelType w:val="hybridMultilevel"/>
+    <w:tmpl w:val="898A172E"/>
+    <w:lvl w:ilvl="0" w:tplc="08090001">
+      <w:start w:val="1"/>
+      <w:numFmt w:val="bullet"/>
+      <w:lvlText w:val=""/>
+      <w:lvlJc w:val="left"/>
+      <w:pPr>
+        <w:ind w:left="720" w:hanging="360"/>
+      </w:pPr>
+      <w:rPr>
+        <w:rFonts w:ascii="Symbol" w:hAnsi="Symbol" w:hint="default"/>
+      </w:rPr>
+    </w:lvl>
+    <w:lvl w:ilvl="1" w:tplc="08090003" w:tentative="1">
+      <w:start w:val="1"/>
+      <w:numFmt w:val="bullet"/>
+      <w:lvlText w:val="o"/>
+      <w:lvlJc w:val="left"/>
+      <w:pPr>
+        <w:ind w:left="1440" w:hanging="360"/>
+      </w:pPr>
+      <w:rPr>
+        <w:rFonts w:ascii="Courier New" w:hAnsi="Courier New" w:cs="Courier New" w:hint="default"/>
+      </w:rPr>
+    </w:lvl>
+    <w:lvl w:ilvl="2" w:tplc="08090005" w:tentative="1">
+      <w:start w:val="1"/>
+      <w:numFmt w:val="bullet"/>
+      <w:lvlText w:val=""/>
+      <w:lvlJc w:val="left"/>
+      <w:pPr>
+        <w:ind w:left="2160" w:hanging="360"/>
+      </w:pPr>
+      <w:rPr>
+        <w:rFonts w:ascii="Wingdings" w:hAnsi="Wingdings" w:hint="default"/>
+      </w:rPr>
+    </w:lvl>
+    <w:lvl w:ilvl="3" w:tplc="08090001" w:tentative="1">
+      <w:start w:val="1"/>
+      <w:numFmt w:val="bullet"/>
+      <w:lvlText w:val=""/>
+      <w:lvlJc w:val="left"/>
+      <w:pPr>
+        <w:ind w:left="2880" w:hanging="360"/>
+      </w:pPr>
+      <w:rPr>
+        <w:rFonts w:ascii="Symbol" w:hAnsi="Symbol" w:hint="default"/>
+      </w:rPr>
+    </w:lvl>
+    <w:lvl w:ilvl="4" w:tplc="08090003" w:tentative="1">
+      <w:start w:val="1"/>
+      <w:numFmt w:val="bullet"/>
+      <w:lvlText w:val="o"/>
+      <w:lvlJc w:val="left"/>
+      <w:pPr>
+        <w:ind w:left="3600" w:hanging="360"/>
+      </w:pPr>
+      <w:rPr>
+        <w:rFonts w:ascii="Courier New" w:hAnsi="Courier New" w:cs="Courier New" w:hint="default"/>
+      </w:rPr>
+    </w:lvl>
+    <w:lvl w:ilvl="5" w:tplc="08090005" w:tentative="1">
+      <w:start w:val="1"/>
+      <w:numFmt w:val="bullet"/>
+      <w:lvlText w:val=""/>
+      <w:lvlJc w:val="left"/>
+      <w:pPr>
+        <w:ind w:left="4320" w:hanging="360"/>
+      </w:pPr>
+      <w:rPr>
+        <w:rFonts w:ascii="Wingdings" w:hAnsi="Wingdings" w:hint="default"/>
+      </w:rPr>
+    </w:lvl>
+    <w:lvl w:ilvl="6" w:tplc="08090001" w:tentative="1">
+      <w:start w:val="1"/>
+      <w:numFmt w:val="bullet"/>
+      <w:lvlText w:val=""/>
+      <w:lvlJc w:val="left"/>
+      <w:pPr>
+        <w:ind w:left="5040" w:hanging="360"/>
+      </w:pPr>
+      <w:rPr>
+        <w:rFonts w:ascii="Symbol" w:hAnsi="Symbol" w:hint="default"/>
+      </w:rPr>
+    </w:lvl>
+    <w:lvl w:ilvl="7" w:tplc="08090003" w:tentative="1">
+      <w:start w:val="1"/>
+      <w:numFmt w:val="bullet"/>
+      <w:lvlText w:val="o"/>
+      <w:lvlJc w:val="left"/>
+      <w:pPr>
+        <w:ind w:left="5760" w:hanging="360"/>
+      </w:pPr>
+      <w:rPr>
+        <w:rFonts w:ascii="Courier New" w:hAnsi="Courier New" w:cs="Courier New" w:hint="default"/>
+      </w:rPr>
+    </w:lvl>
+    <w:lvl w:ilvl="8" w:tplc="08090005" w:tentative="1">
+      <w:start w:val="1"/>
+      <w:numFmt w:val="bullet"/>
+      <w:lvlText w:val=""/>
+      <w:lvlJc w:val="left"/>
+      <w:pPr>
+        <w:ind w:left="6480" w:hanging="360"/>
+      </w:pPr>
+      <w:rPr>
+        <w:rFonts w:ascii="Wingdings" w:hAnsi="Wingdings" w:hint="default"/>
+      </w:rPr>
+    </w:lvl>
+  </w:abstractNum>
+  <w:abstractNum w:abstractNumId="1" w15:restartNumberingAfterBreak="0">
     <w:nsid w:val="75F63C04"/>
     <w:multiLevelType w:val="hybridMultilevel"/>
     <w:tmpl w:val="70D88F96"/>
@@ -1345,8 +1543,127 @@
       </w:rPr>
     </w:lvl>
   </w:abstractNum>
+  <w:abstractNum w:abstractNumId="2" w15:restartNumberingAfterBreak="0">
+    <w:nsid w:val="7608579E"/>
+    <w:multiLevelType w:val="hybridMultilevel"/>
+    <w:tmpl w:val="29D41E76"/>
+    <w:lvl w:ilvl="0" w:tplc="08090001">
+      <w:start w:val="1"/>
+      <w:numFmt w:val="bullet"/>
+      <w:lvlText w:val=""/>
+      <w:lvlJc w:val="left"/>
+      <w:pPr>
+        <w:ind w:left="720" w:hanging="360"/>
+      </w:pPr>
+      <w:rPr>
+        <w:rFonts w:ascii="Symbol" w:hAnsi="Symbol" w:hint="default"/>
+      </w:rPr>
+    </w:lvl>
+    <w:lvl w:ilvl="1" w:tplc="08090003">
+      <w:start w:val="1"/>
+      <w:numFmt w:val="bullet"/>
+      <w:lvlText w:val="o"/>
+      <w:lvlJc w:val="left"/>
+      <w:pPr>
+        <w:ind w:left="1440" w:hanging="360"/>
+      </w:pPr>
+      <w:rPr>
+        <w:rFonts w:ascii="Courier New" w:hAnsi="Courier New" w:cs="Courier New" w:hint="default"/>
+      </w:rPr>
+    </w:lvl>
+    <w:lvl w:ilvl="2" w:tplc="08090005" w:tentative="1">
+      <w:start w:val="1"/>
+      <w:numFmt w:val="bullet"/>
+      <w:lvlText w:val=""/>
+      <w:lvlJc w:val="left"/>
+      <w:pPr>
+        <w:ind w:left="2160" w:hanging="360"/>
+      </w:pPr>
+      <w:rPr>
+        <w:rFonts w:ascii="Wingdings" w:hAnsi="Wingdings" w:hint="default"/>
+      </w:rPr>
+    </w:lvl>
+    <w:lvl w:ilvl="3" w:tplc="08090001" w:tentative="1">
+      <w:start w:val="1"/>
+      <w:numFmt w:val="bullet"/>
+      <w:lvlText w:val=""/>
+      <w:lvlJc w:val="left"/>
+      <w:pPr>
+        <w:ind w:left="2880" w:hanging="360"/>
+      </w:pPr>
+      <w:rPr>
+        <w:rFonts w:ascii="Symbol" w:hAnsi="Symbol" w:hint="default"/>
+      </w:rPr>
+    </w:lvl>
+    <w:lvl w:ilvl="4" w:tplc="08090003" w:tentative="1">
+      <w:start w:val="1"/>
+      <w:numFmt w:val="bullet"/>
+      <w:lvlText w:val="o"/>
+      <w:lvlJc w:val="left"/>
+      <w:pPr>
+        <w:ind w:left="3600" w:hanging="360"/>
+      </w:pPr>
+      <w:rPr>
+        <w:rFonts w:ascii="Courier New" w:hAnsi="Courier New" w:cs="Courier New" w:hint="default"/>
+      </w:rPr>
+    </w:lvl>
+    <w:lvl w:ilvl="5" w:tplc="08090005" w:tentative="1">
+      <w:start w:val="1"/>
+      <w:numFmt w:val="bullet"/>
+      <w:lvlText w:val=""/>
+      <w:lvlJc w:val="left"/>
+      <w:pPr>
+        <w:ind w:left="4320" w:hanging="360"/>
+      </w:pPr>
+      <w:rPr>
+        <w:rFonts w:ascii="Wingdings" w:hAnsi="Wingdings" w:hint="default"/>
+      </w:rPr>
+    </w:lvl>
+    <w:lvl w:ilvl="6" w:tplc="08090001" w:tentative="1">
+      <w:start w:val="1"/>
+      <w:numFmt w:val="bullet"/>
+      <w:lvlText w:val=""/>
+      <w:lvlJc w:val="left"/>
+      <w:pPr>
+        <w:ind w:left="5040" w:hanging="360"/>
+      </w:pPr>
+      <w:rPr>
+        <w:rFonts w:ascii="Symbol" w:hAnsi="Symbol" w:hint="default"/>
+      </w:rPr>
+    </w:lvl>
+    <w:lvl w:ilvl="7" w:tplc="08090003" w:tentative="1">
+      <w:start w:val="1"/>
+      <w:numFmt w:val="bullet"/>
+      <w:lvlText w:val="o"/>
+      <w:lvlJc w:val="left"/>
+      <w:pPr>
+        <w:ind w:left="5760" w:hanging="360"/>
+      </w:pPr>
+      <w:rPr>
+        <w:rFonts w:ascii="Courier New" w:hAnsi="Courier New" w:cs="Courier New" w:hint="default"/>
+      </w:rPr>
+    </w:lvl>
+    <w:lvl w:ilvl="8" w:tplc="08090005" w:tentative="1">
+      <w:start w:val="1"/>
+      <w:numFmt w:val="bullet"/>
+      <w:lvlText w:val=""/>
+      <w:lvlJc w:val="left"/>
+      <w:pPr>
+        <w:ind w:left="6480" w:hanging="360"/>
+      </w:pPr>
+      <w:rPr>
+        <w:rFonts w:ascii="Wingdings" w:hAnsi="Wingdings" w:hint="default"/>
+      </w:rPr>
+    </w:lvl>
+  </w:abstractNum>
   <w:num w:numId="1">
+    <w:abstractNumId w:val="1"/>
+  </w:num>
+  <w:num w:numId="2">
     <w:abstractNumId w:val="0"/>
+  </w:num>
+  <w:num w:numId="3">
+    <w:abstractNumId w:val="2"/>
   </w:num>
 </w:numbering>
 </file>
@@ -1745,6 +2062,49 @@
     <w:name w:val="Normal"/>
     <w:qFormat/>
   </w:style>
+  <w:style w:type="paragraph" w:styleId="Heading1">
+    <w:name w:val="heading 1"/>
+    <w:basedOn w:val="Normal"/>
+    <w:next w:val="Normal"/>
+    <w:link w:val="Heading1Char"/>
+    <w:uiPriority w:val="9"/>
+    <w:qFormat/>
+    <w:rsid w:val="00F726A1"/>
+    <w:pPr>
+      <w:keepNext/>
+      <w:keepLines/>
+      <w:spacing w:before="240" w:after="0"/>
+      <w:outlineLvl w:val="0"/>
+    </w:pPr>
+    <w:rPr>
+      <w:rFonts w:asciiTheme="majorHAnsi" w:eastAsiaTheme="majorEastAsia" w:hAnsiTheme="majorHAnsi" w:cstheme="majorBidi"/>
+      <w:color w:val="2F5496" w:themeColor="accent1" w:themeShade="BF"/>
+      <w:sz w:val="32"/>
+      <w:szCs w:val="32"/>
+    </w:rPr>
+  </w:style>
+  <w:style w:type="paragraph" w:styleId="Heading2">
+    <w:name w:val="heading 2"/>
+    <w:basedOn w:val="Normal"/>
+    <w:next w:val="Normal"/>
+    <w:link w:val="Heading2Char"/>
+    <w:uiPriority w:val="9"/>
+    <w:unhideWhenUsed/>
+    <w:qFormat/>
+    <w:rsid w:val="00F726A1"/>
+    <w:pPr>
+      <w:keepNext/>
+      <w:keepLines/>
+      <w:spacing w:before="40" w:after="0"/>
+      <w:outlineLvl w:val="1"/>
+    </w:pPr>
+    <w:rPr>
+      <w:rFonts w:asciiTheme="majorHAnsi" w:eastAsiaTheme="majorEastAsia" w:hAnsiTheme="majorHAnsi" w:cstheme="majorBidi"/>
+      <w:color w:val="2F5496" w:themeColor="accent1" w:themeShade="BF"/>
+      <w:sz w:val="26"/>
+      <w:szCs w:val="26"/>
+    </w:rPr>
+  </w:style>
   <w:style w:type="character" w:default="1" w:styleId="DefaultParagraphFont">
     <w:name w:val="Default Paragraph Font"/>
     <w:uiPriority w:val="1"/>
@@ -1782,6 +2142,32 @@
       <w:ind w:left="720"/>
       <w:contextualSpacing/>
     </w:pPr>
+  </w:style>
+  <w:style w:type="character" w:customStyle="1" w:styleId="Heading1Char">
+    <w:name w:val="Heading 1 Char"/>
+    <w:basedOn w:val="DefaultParagraphFont"/>
+    <w:link w:val="Heading1"/>
+    <w:uiPriority w:val="9"/>
+    <w:rsid w:val="00F726A1"/>
+    <w:rPr>
+      <w:rFonts w:asciiTheme="majorHAnsi" w:eastAsiaTheme="majorEastAsia" w:hAnsiTheme="majorHAnsi" w:cstheme="majorBidi"/>
+      <w:color w:val="2F5496" w:themeColor="accent1" w:themeShade="BF"/>
+      <w:sz w:val="32"/>
+      <w:szCs w:val="32"/>
+    </w:rPr>
+  </w:style>
+  <w:style w:type="character" w:customStyle="1" w:styleId="Heading2Char">
+    <w:name w:val="Heading 2 Char"/>
+    <w:basedOn w:val="DefaultParagraphFont"/>
+    <w:link w:val="Heading2"/>
+    <w:uiPriority w:val="9"/>
+    <w:rsid w:val="00F726A1"/>
+    <w:rPr>
+      <w:rFonts w:asciiTheme="majorHAnsi" w:eastAsiaTheme="majorEastAsia" w:hAnsiTheme="majorHAnsi" w:cstheme="majorBidi"/>
+      <w:color w:val="2F5496" w:themeColor="accent1" w:themeShade="BF"/>
+      <w:sz w:val="26"/>
+      <w:szCs w:val="26"/>
+    </w:rPr>
   </w:style>
 </w:styles>
 </file>
@@ -2086,7 +2472,7 @@
 </file>
 
 <file path=customXml/itemProps1.xml><?xml version="1.0" encoding="utf-8"?>
-<ds:datastoreItem xmlns:ds="http://schemas.openxmlformats.org/officeDocument/2006/customXml" ds:itemID="{3C13D124-B322-43B8-8436-97C783026D1F}">
+<ds:datastoreItem xmlns:ds="http://schemas.openxmlformats.org/officeDocument/2006/customXml" ds:itemID="{E7FE22DA-4E76-4F54-BBB8-0628173C2FFA}">
   <ds:schemaRefs>
     <ds:schemaRef ds:uri="http://schemas.openxmlformats.org/officeDocument/2006/bibliography"/>
   </ds:schemaRefs>

</xml_diff>

<commit_message>
minor model changes + sass & css addition
</commit_message>
<xml_diff>
--- a/England Volleyball/layout.docx
+++ b/England Volleyball/layout.docx
@@ -4,11 +4,7 @@
   <w:body>
     <w:p>
       <w:pPr>
-        <w:pStyle w:val="ListParagraph"/>
-        <w:numPr>
-          <w:ilvl w:val="0"/>
-          <w:numId w:val="1"/>
-        </w:numPr>
+        <w:pStyle w:val="Heading1"/>
       </w:pPr>
       <w:r>
         <w:t>Accounts</w:t>
@@ -34,8 +30,13 @@
           <w:numId w:val="1"/>
         </w:numPr>
       </w:pPr>
-      <w:r>
-        <w:t xml:space="preserve">role = text field. </w:t>
+      <w:proofErr w:type="gramStart"/>
+      <w:r>
+        <w:t>role</w:t>
+      </w:r>
+      <w:proofErr w:type="gramEnd"/>
+      <w:r>
+        <w:t xml:space="preserve"> = text field. </w:t>
       </w:r>
     </w:p>
     <w:p>
@@ -98,68 +99,123 @@
         </w:numPr>
       </w:pPr>
       <w:r>
-        <w:t>user =OneToOneField(User)</w:t>
-      </w:r>
-    </w:p>
-    <w:p>
-      <w:pPr>
-        <w:pStyle w:val="ListParagraph"/>
-        <w:numPr>
-          <w:ilvl w:val="2"/>
-          <w:numId w:val="1"/>
-        </w:numPr>
-      </w:pPr>
-      <w:r>
-        <w:t>club =ForeignKey('clubs.Club')</w:t>
-      </w:r>
-    </w:p>
-    <w:p>
-      <w:pPr>
-        <w:pStyle w:val="ListParagraph"/>
-        <w:numPr>
-          <w:ilvl w:val="2"/>
-          <w:numId w:val="1"/>
-        </w:numPr>
-      </w:pPr>
-      <w:r>
-        <w:t>role =ManyToManyField(Role)</w:t>
-      </w:r>
-    </w:p>
-    <w:p>
-      <w:pPr>
-        <w:pStyle w:val="ListParagraph"/>
-        <w:numPr>
-          <w:ilvl w:val="2"/>
-          <w:numId w:val="1"/>
-        </w:numPr>
-      </w:pPr>
-      <w:r>
-        <w:t>position =ManyToManyField(Position)</w:t>
-      </w:r>
-    </w:p>
-    <w:p>
-      <w:pPr>
-        <w:pStyle w:val="ListParagraph"/>
-        <w:numPr>
-          <w:ilvl w:val="2"/>
-          <w:numId w:val="1"/>
-        </w:numPr>
-      </w:pPr>
-      <w:r>
-        <w:t>bio =TextField</w:t>
-      </w:r>
-    </w:p>
-    <w:p>
-      <w:pPr>
-        <w:pStyle w:val="ListParagraph"/>
-        <w:numPr>
-          <w:ilvl w:val="2"/>
-          <w:numId w:val="1"/>
-        </w:numPr>
-      </w:pPr>
-      <w:r>
-        <w:t>birth_date =DateField</w:t>
-      </w:r>
+        <w:t>user =</w:t>
+      </w:r>
+      <w:proofErr w:type="spellStart"/>
+      <w:r>
+        <w:t>OneToOneField</w:t>
+      </w:r>
+      <w:proofErr w:type="spellEnd"/>
+      <w:r>
+        <w:t>(User)</w:t>
+      </w:r>
+    </w:p>
+    <w:p>
+      <w:pPr>
+        <w:pStyle w:val="ListParagraph"/>
+        <w:numPr>
+          <w:ilvl w:val="2"/>
+          <w:numId w:val="1"/>
+        </w:numPr>
+      </w:pPr>
+      <w:r>
+        <w:t>club =</w:t>
+      </w:r>
+      <w:proofErr w:type="spellStart"/>
+      <w:r>
+        <w:t>ForeignKey</w:t>
+      </w:r>
+      <w:proofErr w:type="spellEnd"/>
+      <w:r>
+        <w:t>('</w:t>
+      </w:r>
+      <w:proofErr w:type="spellStart"/>
+      <w:r>
+        <w:t>clubs.Club</w:t>
+      </w:r>
+      <w:proofErr w:type="spellEnd"/>
+      <w:r>
+        <w:t>')</w:t>
+      </w:r>
+    </w:p>
+    <w:p>
+      <w:pPr>
+        <w:pStyle w:val="ListParagraph"/>
+        <w:numPr>
+          <w:ilvl w:val="2"/>
+          <w:numId w:val="1"/>
+        </w:numPr>
+      </w:pPr>
+      <w:r>
+        <w:t>role =</w:t>
+      </w:r>
+      <w:proofErr w:type="spellStart"/>
+      <w:r>
+        <w:t>ManyToManyField</w:t>
+      </w:r>
+      <w:proofErr w:type="spellEnd"/>
+      <w:r>
+        <w:t>(Role)</w:t>
+      </w:r>
+    </w:p>
+    <w:p>
+      <w:pPr>
+        <w:pStyle w:val="ListParagraph"/>
+        <w:numPr>
+          <w:ilvl w:val="2"/>
+          <w:numId w:val="1"/>
+        </w:numPr>
+      </w:pPr>
+      <w:r>
+        <w:t>position =</w:t>
+      </w:r>
+      <w:proofErr w:type="spellStart"/>
+      <w:r>
+        <w:t>ManyToManyField</w:t>
+      </w:r>
+      <w:proofErr w:type="spellEnd"/>
+      <w:r>
+        <w:t>(Position)</w:t>
+      </w:r>
+    </w:p>
+    <w:p>
+      <w:pPr>
+        <w:pStyle w:val="ListParagraph"/>
+        <w:numPr>
+          <w:ilvl w:val="2"/>
+          <w:numId w:val="1"/>
+        </w:numPr>
+      </w:pPr>
+      <w:r>
+        <w:t>bio =</w:t>
+      </w:r>
+      <w:proofErr w:type="spellStart"/>
+      <w:r>
+        <w:t>TextField</w:t>
+      </w:r>
+      <w:proofErr w:type="spellEnd"/>
+    </w:p>
+    <w:p>
+      <w:pPr>
+        <w:pStyle w:val="ListParagraph"/>
+        <w:numPr>
+          <w:ilvl w:val="2"/>
+          <w:numId w:val="1"/>
+        </w:numPr>
+      </w:pPr>
+      <w:proofErr w:type="spellStart"/>
+      <w:r>
+        <w:t>birth_date</w:t>
+      </w:r>
+      <w:proofErr w:type="spellEnd"/>
+      <w:r>
+        <w:t xml:space="preserve"> =</w:t>
+      </w:r>
+      <w:proofErr w:type="spellStart"/>
+      <w:r>
+        <w:t>DateField</w:t>
+      </w:r>
+      <w:proofErr w:type="spellEnd"/>
     </w:p>
     <w:p>
       <w:pPr>
@@ -220,11 +276,7 @@
     </w:p>
     <w:p>
       <w:pPr>
-        <w:pStyle w:val="ListParagraph"/>
-        <w:numPr>
-          <w:ilvl w:val="0"/>
-          <w:numId w:val="1"/>
-        </w:numPr>
+        <w:pStyle w:val="Heading1"/>
       </w:pPr>
       <w:r>
         <w:t>Articles</w:t>
@@ -257,112 +309,201 @@
         </w:numPr>
       </w:pPr>
       <w:r>
-        <w:t>user =ForeignKey(User)</w:t>
-      </w:r>
-    </w:p>
-    <w:p>
-      <w:pPr>
-        <w:pStyle w:val="ListParagraph"/>
-        <w:numPr>
-          <w:ilvl w:val="2"/>
-          <w:numId w:val="1"/>
-        </w:numPr>
-      </w:pPr>
-      <w:r>
-        <w:t>title =CharField)</w:t>
-      </w:r>
-    </w:p>
-    <w:p>
-      <w:pPr>
-        <w:pStyle w:val="ListParagraph"/>
-        <w:numPr>
-          <w:ilvl w:val="2"/>
-          <w:numId w:val="1"/>
-        </w:numPr>
-      </w:pPr>
-      <w:r>
-        <w:t>post_slug =SlugField</w:t>
-      </w:r>
-    </w:p>
-    <w:p>
-      <w:pPr>
-        <w:pStyle w:val="ListParagraph"/>
-        <w:numPr>
-          <w:ilvl w:val="2"/>
-          <w:numId w:val="1"/>
-        </w:numPr>
-      </w:pPr>
-      <w:r>
-        <w:t>short_description =CharField</w:t>
-      </w:r>
-    </w:p>
-    <w:p>
-      <w:pPr>
-        <w:pStyle w:val="ListParagraph"/>
-        <w:numPr>
-          <w:ilvl w:val="2"/>
-          <w:numId w:val="1"/>
-        </w:numPr>
-      </w:pPr>
-      <w:r>
-        <w:t>body = models.TextField()</w:t>
-      </w:r>
-    </w:p>
-    <w:p>
-      <w:pPr>
-        <w:pStyle w:val="ListParagraph"/>
-        <w:numPr>
-          <w:ilvl w:val="2"/>
-          <w:numId w:val="1"/>
-        </w:numPr>
-      </w:pPr>
-      <w:r>
-        <w:t>image =ImageField</w:t>
-      </w:r>
-    </w:p>
-    <w:p>
-      <w:pPr>
-        <w:pStyle w:val="ListParagraph"/>
-        <w:numPr>
-          <w:ilvl w:val="2"/>
-          <w:numId w:val="1"/>
-        </w:numPr>
-      </w:pPr>
-      <w:r>
-        <w:t>image_credit =CharField</w:t>
-      </w:r>
-    </w:p>
-    <w:p>
-      <w:pPr>
-        <w:pStyle w:val="ListParagraph"/>
-        <w:numPr>
-          <w:ilvl w:val="2"/>
-          <w:numId w:val="1"/>
-        </w:numPr>
-      </w:pPr>
-      <w:r>
-        <w:t>posted =DateTimeField</w:t>
-      </w:r>
-    </w:p>
-    <w:p>
-      <w:pPr>
-        <w:pStyle w:val="ListParagraph"/>
-        <w:numPr>
-          <w:ilvl w:val="2"/>
-          <w:numId w:val="1"/>
-        </w:numPr>
-      </w:pPr>
-      <w:r>
-        <w:t xml:space="preserve">ADD the ability to declare what teams are involved in the article. Team A should always be (request.user.club). Team B should be a ManyToMany(Team) incase a story has multiple teams selected in it. </w:t>
-      </w:r>
-    </w:p>
-    <w:p>
-      <w:pPr>
-        <w:pStyle w:val="ListParagraph"/>
-        <w:numPr>
-          <w:ilvl w:val="0"/>
-          <w:numId w:val="1"/>
-        </w:numPr>
+        <w:t>user =</w:t>
+      </w:r>
+      <w:proofErr w:type="spellStart"/>
+      <w:r>
+        <w:t>ForeignKey</w:t>
+      </w:r>
+      <w:proofErr w:type="spellEnd"/>
+      <w:r>
+        <w:t>(User)</w:t>
+      </w:r>
+    </w:p>
+    <w:p>
+      <w:pPr>
+        <w:pStyle w:val="ListParagraph"/>
+        <w:numPr>
+          <w:ilvl w:val="2"/>
+          <w:numId w:val="1"/>
+        </w:numPr>
+      </w:pPr>
+      <w:r>
+        <w:t>title =</w:t>
+      </w:r>
+      <w:proofErr w:type="spellStart"/>
+      <w:r>
+        <w:t>CharField</w:t>
+      </w:r>
+      <w:proofErr w:type="spellEnd"/>
+      <w:r>
+        <w:t>)</w:t>
+      </w:r>
+    </w:p>
+    <w:p>
+      <w:pPr>
+        <w:pStyle w:val="ListParagraph"/>
+        <w:numPr>
+          <w:ilvl w:val="2"/>
+          <w:numId w:val="1"/>
+        </w:numPr>
+      </w:pPr>
+      <w:proofErr w:type="spellStart"/>
+      <w:r>
+        <w:t>post_slug</w:t>
+      </w:r>
+      <w:proofErr w:type="spellEnd"/>
+      <w:r>
+        <w:t xml:space="preserve"> =</w:t>
+      </w:r>
+      <w:proofErr w:type="spellStart"/>
+      <w:r>
+        <w:t>SlugField</w:t>
+      </w:r>
+      <w:proofErr w:type="spellEnd"/>
+    </w:p>
+    <w:p>
+      <w:pPr>
+        <w:pStyle w:val="ListParagraph"/>
+        <w:numPr>
+          <w:ilvl w:val="2"/>
+          <w:numId w:val="1"/>
+        </w:numPr>
+      </w:pPr>
+      <w:proofErr w:type="spellStart"/>
+      <w:r>
+        <w:t>short_description</w:t>
+      </w:r>
+      <w:proofErr w:type="spellEnd"/>
+      <w:r>
+        <w:t xml:space="preserve"> =</w:t>
+      </w:r>
+      <w:proofErr w:type="spellStart"/>
+      <w:r>
+        <w:t>CharField</w:t>
+      </w:r>
+      <w:proofErr w:type="spellEnd"/>
+    </w:p>
+    <w:p>
+      <w:pPr>
+        <w:pStyle w:val="ListParagraph"/>
+        <w:numPr>
+          <w:ilvl w:val="2"/>
+          <w:numId w:val="1"/>
+        </w:numPr>
+      </w:pPr>
+      <w:r>
+        <w:t xml:space="preserve">body = </w:t>
+      </w:r>
+      <w:proofErr w:type="spellStart"/>
+      <w:r>
+        <w:t>models.TextField</w:t>
+      </w:r>
+      <w:proofErr w:type="spellEnd"/>
+      <w:r>
+        <w:t>()</w:t>
+      </w:r>
+    </w:p>
+    <w:p>
+      <w:pPr>
+        <w:pStyle w:val="ListParagraph"/>
+        <w:numPr>
+          <w:ilvl w:val="2"/>
+          <w:numId w:val="1"/>
+        </w:numPr>
+      </w:pPr>
+      <w:r>
+        <w:t>image =</w:t>
+      </w:r>
+      <w:proofErr w:type="spellStart"/>
+      <w:r>
+        <w:t>ImageField</w:t>
+      </w:r>
+      <w:proofErr w:type="spellEnd"/>
+    </w:p>
+    <w:p>
+      <w:pPr>
+        <w:pStyle w:val="ListParagraph"/>
+        <w:numPr>
+          <w:ilvl w:val="2"/>
+          <w:numId w:val="1"/>
+        </w:numPr>
+      </w:pPr>
+      <w:proofErr w:type="spellStart"/>
+      <w:r>
+        <w:t>image_credit</w:t>
+      </w:r>
+      <w:proofErr w:type="spellEnd"/>
+      <w:r>
+        <w:t xml:space="preserve"> =</w:t>
+      </w:r>
+      <w:proofErr w:type="spellStart"/>
+      <w:r>
+        <w:t>CharField</w:t>
+      </w:r>
+      <w:proofErr w:type="spellEnd"/>
+    </w:p>
+    <w:p>
+      <w:pPr>
+        <w:pStyle w:val="ListParagraph"/>
+        <w:numPr>
+          <w:ilvl w:val="2"/>
+          <w:numId w:val="1"/>
+        </w:numPr>
+      </w:pPr>
+      <w:r>
+        <w:t>posted =</w:t>
+      </w:r>
+      <w:proofErr w:type="spellStart"/>
+      <w:r>
+        <w:t>DateTimeField</w:t>
+      </w:r>
+      <w:proofErr w:type="spellEnd"/>
+    </w:p>
+    <w:p>
+      <w:pPr>
+        <w:pStyle w:val="ListParagraph"/>
+        <w:numPr>
+          <w:ilvl w:val="2"/>
+          <w:numId w:val="1"/>
+        </w:numPr>
+      </w:pPr>
+      <w:r>
+        <w:t>ADD the ability to declare what teams are involved in the article. Team A should always be (</w:t>
+      </w:r>
+      <w:proofErr w:type="spellStart"/>
+      <w:r>
+        <w:t>request.user.club</w:t>
+      </w:r>
+      <w:proofErr w:type="spellEnd"/>
+      <w:r>
+        <w:t xml:space="preserve">). Team B should be a </w:t>
+      </w:r>
+      <w:proofErr w:type="spellStart"/>
+      <w:proofErr w:type="gramStart"/>
+      <w:r>
+        <w:t>ManyToMany</w:t>
+      </w:r>
+      <w:proofErr w:type="spellEnd"/>
+      <w:r>
+        <w:t>(</w:t>
+      </w:r>
+      <w:proofErr w:type="gramEnd"/>
+      <w:r>
+        <w:t xml:space="preserve">Team) </w:t>
+      </w:r>
+      <w:proofErr w:type="spellStart"/>
+      <w:r>
+        <w:t>incase</w:t>
+      </w:r>
+      <w:proofErr w:type="spellEnd"/>
+      <w:r>
+        <w:t xml:space="preserve"> a story has multiple teams selected in it. </w:t>
+      </w:r>
+    </w:p>
+    <w:p>
+      <w:pPr>
+        <w:pStyle w:val="Heading1"/>
       </w:pPr>
       <w:r>
         <w:t>Clubs</w:t>
@@ -398,67 +539,105 @@
         </w:numPr>
       </w:pPr>
       <w:r>
-        <w:t>name =CharField</w:t>
-      </w:r>
-    </w:p>
-    <w:p>
-      <w:pPr>
-        <w:pStyle w:val="ListParagraph"/>
-        <w:numPr>
-          <w:ilvl w:val="2"/>
-          <w:numId w:val="1"/>
-        </w:numPr>
-      </w:pPr>
-      <w:r>
-        <w:t>address1 =CharField</w:t>
-      </w:r>
-    </w:p>
-    <w:p>
-      <w:pPr>
-        <w:pStyle w:val="ListParagraph"/>
-        <w:numPr>
-          <w:ilvl w:val="2"/>
-          <w:numId w:val="1"/>
-        </w:numPr>
-      </w:pPr>
-      <w:r>
-        <w:t>address2 =CharField</w:t>
-      </w:r>
-    </w:p>
-    <w:p>
-      <w:pPr>
-        <w:pStyle w:val="ListParagraph"/>
-        <w:numPr>
-          <w:ilvl w:val="2"/>
-          <w:numId w:val="1"/>
-        </w:numPr>
-      </w:pPr>
-      <w:r>
-        <w:t>town =CharField</w:t>
-      </w:r>
-    </w:p>
-    <w:p>
-      <w:pPr>
-        <w:pStyle w:val="ListParagraph"/>
-        <w:numPr>
-          <w:ilvl w:val="2"/>
-          <w:numId w:val="1"/>
-        </w:numPr>
-      </w:pPr>
-      <w:r>
-        <w:t>post_code =CharField</w:t>
-      </w:r>
-    </w:p>
-    <w:p>
-      <w:pPr>
-        <w:pStyle w:val="ListParagraph"/>
-        <w:numPr>
-          <w:ilvl w:val="2"/>
-          <w:numId w:val="1"/>
-        </w:numPr>
-      </w:pPr>
-      <w:r>
-        <w:t>logo  =ImageField()</w:t>
+        <w:t>name =</w:t>
+      </w:r>
+      <w:proofErr w:type="spellStart"/>
+      <w:r>
+        <w:t>CharField</w:t>
+      </w:r>
+      <w:proofErr w:type="spellEnd"/>
+    </w:p>
+    <w:p>
+      <w:pPr>
+        <w:pStyle w:val="ListParagraph"/>
+        <w:numPr>
+          <w:ilvl w:val="2"/>
+          <w:numId w:val="1"/>
+        </w:numPr>
+      </w:pPr>
+      <w:r>
+        <w:t>address1 =</w:t>
+      </w:r>
+      <w:proofErr w:type="spellStart"/>
+      <w:r>
+        <w:t>CharField</w:t>
+      </w:r>
+      <w:proofErr w:type="spellEnd"/>
+    </w:p>
+    <w:p>
+      <w:pPr>
+        <w:pStyle w:val="ListParagraph"/>
+        <w:numPr>
+          <w:ilvl w:val="2"/>
+          <w:numId w:val="1"/>
+        </w:numPr>
+      </w:pPr>
+      <w:r>
+        <w:t>address2 =</w:t>
+      </w:r>
+      <w:proofErr w:type="spellStart"/>
+      <w:r>
+        <w:t>CharField</w:t>
+      </w:r>
+      <w:proofErr w:type="spellEnd"/>
+    </w:p>
+    <w:p>
+      <w:pPr>
+        <w:pStyle w:val="ListParagraph"/>
+        <w:numPr>
+          <w:ilvl w:val="2"/>
+          <w:numId w:val="1"/>
+        </w:numPr>
+      </w:pPr>
+      <w:r>
+        <w:t>town =</w:t>
+      </w:r>
+      <w:proofErr w:type="spellStart"/>
+      <w:r>
+        <w:t>CharField</w:t>
+      </w:r>
+      <w:proofErr w:type="spellEnd"/>
+    </w:p>
+    <w:p>
+      <w:pPr>
+        <w:pStyle w:val="ListParagraph"/>
+        <w:numPr>
+          <w:ilvl w:val="2"/>
+          <w:numId w:val="1"/>
+        </w:numPr>
+      </w:pPr>
+      <w:proofErr w:type="spellStart"/>
+      <w:r>
+        <w:t>post_code</w:t>
+      </w:r>
+      <w:proofErr w:type="spellEnd"/>
+      <w:r>
+        <w:t xml:space="preserve"> =</w:t>
+      </w:r>
+      <w:proofErr w:type="spellStart"/>
+      <w:r>
+        <w:t>CharField</w:t>
+      </w:r>
+      <w:proofErr w:type="spellEnd"/>
+    </w:p>
+    <w:p>
+      <w:pPr>
+        <w:pStyle w:val="ListParagraph"/>
+        <w:numPr>
+          <w:ilvl w:val="2"/>
+          <w:numId w:val="1"/>
+        </w:numPr>
+      </w:pPr>
+      <w:r>
+        <w:t>logo  =</w:t>
+      </w:r>
+      <w:proofErr w:type="spellStart"/>
+      <w:r>
+        <w:t>ImageField</w:t>
+      </w:r>
+      <w:proofErr w:type="spellEnd"/>
+      <w:r>
+        <w:t>()</w:t>
       </w:r>
     </w:p>
     <w:p>
@@ -482,43 +661,76 @@
         </w:numPr>
       </w:pPr>
       <w:r>
-        <w:t>name = models.CharField()</w:t>
-      </w:r>
-    </w:p>
-    <w:p>
-      <w:pPr>
-        <w:pStyle w:val="ListParagraph"/>
-        <w:numPr>
-          <w:ilvl w:val="2"/>
-          <w:numId w:val="1"/>
-        </w:numPr>
-      </w:pPr>
-      <w:r>
-        <w:t>club = models.ForeignKey(Club)</w:t>
-      </w:r>
-    </w:p>
-    <w:p>
-      <w:pPr>
-        <w:pStyle w:val="ListParagraph"/>
-        <w:numPr>
-          <w:ilvl w:val="2"/>
-          <w:numId w:val="1"/>
-        </w:numPr>
-      </w:pPr>
-      <w:r>
-        <w:t>logo = models.ImageField()</w:t>
-      </w:r>
-    </w:p>
-    <w:p>
-      <w:pPr>
-        <w:pStyle w:val="ListParagraph"/>
-        <w:numPr>
-          <w:ilvl w:val="2"/>
-          <w:numId w:val="1"/>
-        </w:numPr>
-      </w:pPr>
-      <w:r>
-        <w:t>gender = ChoiceField(Returns Men, Women, Mixed)</w:t>
+        <w:t xml:space="preserve">name = </w:t>
+      </w:r>
+      <w:proofErr w:type="spellStart"/>
+      <w:r>
+        <w:t>models.CharField</w:t>
+      </w:r>
+      <w:proofErr w:type="spellEnd"/>
+      <w:r>
+        <w:t>()</w:t>
+      </w:r>
+    </w:p>
+    <w:p>
+      <w:pPr>
+        <w:pStyle w:val="ListParagraph"/>
+        <w:numPr>
+          <w:ilvl w:val="2"/>
+          <w:numId w:val="1"/>
+        </w:numPr>
+      </w:pPr>
+      <w:r>
+        <w:t xml:space="preserve">club = </w:t>
+      </w:r>
+      <w:proofErr w:type="spellStart"/>
+      <w:r>
+        <w:t>models.ForeignKey</w:t>
+      </w:r>
+      <w:proofErr w:type="spellEnd"/>
+      <w:r>
+        <w:t>(Club)</w:t>
+      </w:r>
+    </w:p>
+    <w:p>
+      <w:pPr>
+        <w:pStyle w:val="ListParagraph"/>
+        <w:numPr>
+          <w:ilvl w:val="2"/>
+          <w:numId w:val="1"/>
+        </w:numPr>
+      </w:pPr>
+      <w:r>
+        <w:t xml:space="preserve">logo = </w:t>
+      </w:r>
+      <w:proofErr w:type="spellStart"/>
+      <w:r>
+        <w:t>models.ImageField</w:t>
+      </w:r>
+      <w:proofErr w:type="spellEnd"/>
+      <w:r>
+        <w:t>()</w:t>
+      </w:r>
+    </w:p>
+    <w:p>
+      <w:pPr>
+        <w:pStyle w:val="ListParagraph"/>
+        <w:numPr>
+          <w:ilvl w:val="2"/>
+          <w:numId w:val="1"/>
+        </w:numPr>
+      </w:pPr>
+      <w:r>
+        <w:lastRenderedPageBreak/>
+        <w:t xml:space="preserve">gender = </w:t>
+      </w:r>
+      <w:proofErr w:type="spellStart"/>
+      <w:r>
+        <w:t>ChoiceField</w:t>
+      </w:r>
+      <w:proofErr w:type="spellEnd"/>
+      <w:r>
+        <w:t>(Returns Men, Women, Mixed)</w:t>
       </w:r>
     </w:p>
     <w:p>
@@ -553,8 +765,29 @@
           <w:numId w:val="1"/>
         </w:numPr>
       </w:pPr>
-      <w:r>
-        <w:t>Member_joined (time_date add_now =True)</w:t>
+      <w:proofErr w:type="spellStart"/>
+      <w:r>
+        <w:t>Member_joined</w:t>
+      </w:r>
+      <w:proofErr w:type="spellEnd"/>
+      <w:r>
+        <w:t xml:space="preserve"> (</w:t>
+      </w:r>
+      <w:proofErr w:type="spellStart"/>
+      <w:r>
+        <w:t>time_date</w:t>
+      </w:r>
+      <w:proofErr w:type="spellEnd"/>
+      <w:r>
+        <w:t xml:space="preserve"> </w:t>
+      </w:r>
+      <w:proofErr w:type="spellStart"/>
+      <w:r>
+        <w:t>add_now</w:t>
+      </w:r>
+      <w:proofErr w:type="spellEnd"/>
+      <w:r>
+        <w:t xml:space="preserve"> =True)</w:t>
       </w:r>
     </w:p>
     <w:p>
@@ -566,23 +799,731 @@
         </w:numPr>
       </w:pPr>
       <w:r>
+        <w:t xml:space="preserve">Club </w:t>
+      </w:r>
+      <w:proofErr w:type="spellStart"/>
+      <w:r>
+        <w:t>Infomation</w:t>
+      </w:r>
+      <w:proofErr w:type="spellEnd"/>
+    </w:p>
+    <w:p>
+      <w:pPr>
+        <w:pStyle w:val="Heading1"/>
+      </w:pPr>
+      <w:r>
+        <w:t>Fixture</w:t>
+      </w:r>
+      <w:r>
+        <w:t>s</w:t>
+      </w:r>
+    </w:p>
+    <w:p>
+      <w:pPr>
+        <w:pStyle w:val="ListParagraph"/>
+        <w:numPr>
+          <w:ilvl w:val="1"/>
+          <w:numId w:val="1"/>
+        </w:numPr>
+      </w:pPr>
+      <w:r>
+        <w:t>Match</w:t>
+      </w:r>
+    </w:p>
+    <w:p>
+      <w:pPr>
+        <w:pStyle w:val="ListParagraph"/>
+        <w:numPr>
+          <w:ilvl w:val="2"/>
+          <w:numId w:val="1"/>
+        </w:numPr>
+      </w:pPr>
+      <w:r>
+        <w:t>League (</w:t>
+      </w:r>
+      <w:proofErr w:type="spellStart"/>
+      <w:r>
+        <w:t>ForeignKey</w:t>
+      </w:r>
+      <w:proofErr w:type="spellEnd"/>
+      <w:r>
+        <w:t>=League)</w:t>
+      </w:r>
+    </w:p>
+    <w:p>
+      <w:pPr>
+        <w:pStyle w:val="ListParagraph"/>
+        <w:numPr>
+          <w:ilvl w:val="2"/>
+          <w:numId w:val="1"/>
+        </w:numPr>
+      </w:pPr>
+      <w:r>
+        <w:t>Date (</w:t>
+      </w:r>
+      <w:proofErr w:type="spellStart"/>
+      <w:r>
+        <w:t>TimeDateField</w:t>
+      </w:r>
+      <w:proofErr w:type="spellEnd"/>
+      <w:r>
+        <w:t>)</w:t>
+      </w:r>
+    </w:p>
+    <w:p>
+      <w:pPr>
+        <w:pStyle w:val="ListParagraph"/>
+        <w:numPr>
+          <w:ilvl w:val="2"/>
+          <w:numId w:val="1"/>
+        </w:numPr>
+      </w:pPr>
+      <w:proofErr w:type="spellStart"/>
+      <w:r>
+        <w:t>Team_A</w:t>
+      </w:r>
+      <w:proofErr w:type="spellEnd"/>
+      <w:r>
+        <w:t xml:space="preserve"> (</w:t>
+      </w:r>
+      <w:proofErr w:type="spellStart"/>
+      <w:r>
+        <w:t>ForeignKey</w:t>
+      </w:r>
+      <w:proofErr w:type="spellEnd"/>
+      <w:r>
+        <w:t xml:space="preserve">, associate with the </w:t>
+      </w:r>
+      <w:proofErr w:type="spellStart"/>
+      <w:r>
+        <w:t>request.profile.team</w:t>
+      </w:r>
+      <w:proofErr w:type="spellEnd"/>
+      <w:r>
+        <w:t xml:space="preserve"> on the HTML)</w:t>
+      </w:r>
+    </w:p>
+    <w:p>
+      <w:pPr>
+        <w:pStyle w:val="ListParagraph"/>
+        <w:numPr>
+          <w:ilvl w:val="2"/>
+          <w:numId w:val="1"/>
+        </w:numPr>
+      </w:pPr>
+      <w:proofErr w:type="spellStart"/>
+      <w:r>
+        <w:t>Team_B</w:t>
+      </w:r>
+      <w:proofErr w:type="spellEnd"/>
+      <w:r>
+        <w:t>(</w:t>
+      </w:r>
+      <w:proofErr w:type="spellStart"/>
+      <w:r>
+        <w:t>ForeignKey</w:t>
+      </w:r>
+      <w:proofErr w:type="spellEnd"/>
+      <w:r>
+        <w:t>)</w:t>
+      </w:r>
+    </w:p>
+    <w:p>
+      <w:pPr>
+        <w:pStyle w:val="ListParagraph"/>
+        <w:numPr>
+          <w:ilvl w:val="1"/>
+          <w:numId w:val="1"/>
+        </w:numPr>
+      </w:pPr>
+      <w:proofErr w:type="spellStart"/>
+      <w:r>
+        <w:t>Match_Data</w:t>
+      </w:r>
+      <w:proofErr w:type="spellEnd"/>
+    </w:p>
+    <w:p>
+      <w:pPr>
+        <w:pStyle w:val="ListParagraph"/>
+        <w:numPr>
+          <w:ilvl w:val="2"/>
+          <w:numId w:val="1"/>
+        </w:numPr>
+      </w:pPr>
+      <w:r>
+        <w:t>Match (</w:t>
+      </w:r>
+      <w:proofErr w:type="spellStart"/>
+      <w:r>
+        <w:t>ForeignKey</w:t>
+      </w:r>
+      <w:proofErr w:type="spellEnd"/>
+      <w:r>
+        <w:t xml:space="preserve"> = Match)</w:t>
+      </w:r>
+    </w:p>
+    <w:p>
+      <w:pPr>
+        <w:pStyle w:val="ListParagraph"/>
+        <w:numPr>
+          <w:ilvl w:val="2"/>
+          <w:numId w:val="1"/>
+        </w:numPr>
+      </w:pPr>
+      <w:proofErr w:type="spellStart"/>
+      <w:r>
+        <w:t>Team_A_</w:t>
+      </w:r>
+      <w:r>
+        <w:t>Lineup</w:t>
+      </w:r>
+      <w:proofErr w:type="spellEnd"/>
+      <w:r>
+        <w:t xml:space="preserve"> (many to many field</w:t>
+      </w:r>
+      <w:r>
+        <w:t xml:space="preserve"> = </w:t>
+      </w:r>
+      <w:proofErr w:type="spellStart"/>
+      <w:r>
+        <w:t>Clubs.Squad</w:t>
+      </w:r>
+      <w:proofErr w:type="spellEnd"/>
+      <w:r>
+        <w:t>)</w:t>
+      </w:r>
+    </w:p>
+    <w:p>
+      <w:pPr>
+        <w:pStyle w:val="ListParagraph"/>
+        <w:numPr>
+          <w:ilvl w:val="2"/>
+          <w:numId w:val="1"/>
+        </w:numPr>
+      </w:pPr>
+      <w:proofErr w:type="spellStart"/>
+      <w:r>
+        <w:t>Team_B_</w:t>
+      </w:r>
+      <w:r>
+        <w:t>Lineup</w:t>
+      </w:r>
+      <w:proofErr w:type="spellEnd"/>
+      <w:r>
+        <w:t xml:space="preserve"> (many to many field)</w:t>
+      </w:r>
+    </w:p>
+    <w:p>
+      <w:pPr>
+        <w:pStyle w:val="ListParagraph"/>
+        <w:numPr>
+          <w:ilvl w:val="2"/>
+          <w:numId w:val="1"/>
+        </w:numPr>
+      </w:pPr>
+      <w:proofErr w:type="spellStart"/>
+      <w:r>
+        <w:t>Team_A_Score</w:t>
+      </w:r>
+      <w:proofErr w:type="spellEnd"/>
+    </w:p>
+    <w:p>
+      <w:pPr>
+        <w:pStyle w:val="ListParagraph"/>
+        <w:numPr>
+          <w:ilvl w:val="2"/>
+          <w:numId w:val="1"/>
+        </w:numPr>
+      </w:pPr>
+      <w:proofErr w:type="spellStart"/>
+      <w:r>
+        <w:t>Team_B_Score</w:t>
+      </w:r>
+      <w:proofErr w:type="spellEnd"/>
+    </w:p>
+    <w:p>
+      <w:pPr>
+        <w:pStyle w:val="ListParagraph"/>
+        <w:numPr>
+          <w:ilvl w:val="1"/>
+          <w:numId w:val="1"/>
+        </w:numPr>
+      </w:pPr>
+      <w:proofErr w:type="spellStart"/>
+      <w:r>
+        <w:t>Scorer_Data</w:t>
+      </w:r>
+      <w:proofErr w:type="spellEnd"/>
+      <w:r>
+        <w:t xml:space="preserve"> (ask if this is required</w:t>
+      </w:r>
+      <w:r>
+        <w:t xml:space="preserve">, if it is: One entry per player in match, not per score. Score time replaced by “Score = </w:t>
+      </w:r>
+      <w:proofErr w:type="spellStart"/>
+      <w:r>
+        <w:t>IntField</w:t>
+      </w:r>
+      <w:proofErr w:type="spellEnd"/>
+      <w:r>
+        <w:t xml:space="preserve">” </w:t>
+      </w:r>
+      <w:r>
+        <w:t xml:space="preserve">) </w:t>
+      </w:r>
+    </w:p>
+    <w:p>
+      <w:pPr>
+        <w:pStyle w:val="ListParagraph"/>
+        <w:numPr>
+          <w:ilvl w:val="2"/>
+          <w:numId w:val="1"/>
+        </w:numPr>
+      </w:pPr>
+      <w:r>
+        <w:t>Match (</w:t>
+      </w:r>
+      <w:proofErr w:type="spellStart"/>
+      <w:r>
+        <w:t>ForeignKey</w:t>
+      </w:r>
+      <w:proofErr w:type="spellEnd"/>
+      <w:r>
+        <w:t xml:space="preserve"> = Match)</w:t>
+      </w:r>
+    </w:p>
+    <w:p>
+      <w:pPr>
+        <w:pStyle w:val="ListParagraph"/>
+        <w:numPr>
+          <w:ilvl w:val="2"/>
+          <w:numId w:val="1"/>
+        </w:numPr>
+      </w:pPr>
+      <w:r>
+        <w:t>Player = (</w:t>
+      </w:r>
+      <w:proofErr w:type="spellStart"/>
+      <w:r>
+        <w:t>foreginkey</w:t>
+      </w:r>
+      <w:proofErr w:type="spellEnd"/>
+      <w:r>
+        <w:t xml:space="preserve"> = </w:t>
+      </w:r>
+      <w:proofErr w:type="spellStart"/>
+      <w:r>
+        <w:t>Clubs.Squad</w:t>
+      </w:r>
+      <w:proofErr w:type="spellEnd"/>
+      <w:r>
+        <w:t>)</w:t>
+      </w:r>
+    </w:p>
+    <w:p>
+      <w:pPr>
+        <w:pStyle w:val="ListParagraph"/>
+        <w:numPr>
+          <w:ilvl w:val="2"/>
+          <w:numId w:val="1"/>
+        </w:numPr>
+      </w:pPr>
+      <w:proofErr w:type="spellStart"/>
+      <w:r>
+        <w:t>Score_time</w:t>
+      </w:r>
+      <w:proofErr w:type="spellEnd"/>
+      <w:r>
+        <w:t xml:space="preserve"> (</w:t>
+      </w:r>
+      <w:proofErr w:type="spellStart"/>
+      <w:r>
+        <w:t>time_data</w:t>
+      </w:r>
+      <w:proofErr w:type="spellEnd"/>
+      <w:r>
+        <w:t xml:space="preserve"> = </w:t>
+      </w:r>
+      <w:proofErr w:type="spellStart"/>
+      <w:r>
+        <w:t>add_now.True</w:t>
+      </w:r>
+      <w:proofErr w:type="spellEnd"/>
+      <w:r>
+        <w:t>)</w:t>
+      </w:r>
+    </w:p>
+    <w:p>
+      <w:pPr>
+        <w:pStyle w:val="Heading1"/>
+      </w:pPr>
+      <w:r>
+        <w:t xml:space="preserve">Leagues </w:t>
+      </w:r>
+    </w:p>
+    <w:p>
+      <w:pPr>
+        <w:pStyle w:val="NoSpacing"/>
+      </w:pPr>
+      <w:r>
+        <w:t>(</w:t>
+      </w:r>
+      <w:proofErr w:type="gramStart"/>
+      <w:r>
+        <w:t>contains</w:t>
+      </w:r>
+      <w:proofErr w:type="gramEnd"/>
+      <w:r>
+        <w:t xml:space="preserve"> all the league related data)</w:t>
+      </w:r>
+    </w:p>
+    <w:p>
+      <w:pPr>
+        <w:pStyle w:val="ListParagraph"/>
+        <w:numPr>
+          <w:ilvl w:val="1"/>
+          <w:numId w:val="1"/>
+        </w:numPr>
+      </w:pPr>
+      <w:r>
+        <w:t>League (only EV admins have permission to add to this)</w:t>
+      </w:r>
+    </w:p>
+    <w:p>
+      <w:pPr>
+        <w:pStyle w:val="ListParagraph"/>
+        <w:numPr>
+          <w:ilvl w:val="2"/>
+          <w:numId w:val="1"/>
+        </w:numPr>
+      </w:pPr>
+      <w:r>
+        <w:t>League Sponsor (blank=true)</w:t>
+      </w:r>
+    </w:p>
+    <w:p>
+      <w:pPr>
+        <w:pStyle w:val="ListParagraph"/>
+        <w:numPr>
+          <w:ilvl w:val="2"/>
+          <w:numId w:val="1"/>
+        </w:numPr>
+      </w:pPr>
+      <w:r>
+        <w:t>League Name(default=”none”)</w:t>
+      </w:r>
+    </w:p>
+    <w:p>
+      <w:pPr>
+        <w:pStyle w:val="ListParagraph"/>
+        <w:numPr>
+          <w:ilvl w:val="2"/>
+          <w:numId w:val="1"/>
+        </w:numPr>
+      </w:pPr>
+      <w:r>
+        <w:t>League Contact (</w:t>
+      </w:r>
+      <w:proofErr w:type="spellStart"/>
+      <w:r>
+        <w:t>ForeignKey</w:t>
+      </w:r>
+      <w:proofErr w:type="spellEnd"/>
+      <w:r>
+        <w:t xml:space="preserve"> = Profile)</w:t>
+      </w:r>
+    </w:p>
+    <w:p>
+      <w:pPr>
+        <w:pStyle w:val="ListParagraph"/>
+        <w:numPr>
+          <w:ilvl w:val="2"/>
+          <w:numId w:val="1"/>
+        </w:numPr>
+      </w:pPr>
+      <w:proofErr w:type="spellStart"/>
+      <w:r>
+        <w:t>Age_group</w:t>
+      </w:r>
+      <w:proofErr w:type="spellEnd"/>
+      <w:r>
+        <w:t>(</w:t>
+      </w:r>
+      <w:proofErr w:type="spellStart"/>
+      <w:r>
+        <w:t>choice_field</w:t>
+      </w:r>
+      <w:proofErr w:type="spellEnd"/>
+      <w:r>
+        <w:t>)</w:t>
+      </w:r>
+    </w:p>
+    <w:p>
+      <w:pPr>
+        <w:pStyle w:val="ListParagraph"/>
+        <w:numPr>
+          <w:ilvl w:val="2"/>
+          <w:numId w:val="1"/>
+        </w:numPr>
+      </w:pPr>
+      <w:r>
+        <w:t>Gender(</w:t>
+      </w:r>
+      <w:proofErr w:type="spellStart"/>
+      <w:r>
+        <w:t>choice_field</w:t>
+      </w:r>
+      <w:proofErr w:type="spellEnd"/>
+      <w:r>
+        <w:t>)</w:t>
+      </w:r>
+    </w:p>
+    <w:p>
+      <w:pPr>
+        <w:pStyle w:val="ListParagraph"/>
+        <w:numPr>
+          <w:ilvl w:val="1"/>
+          <w:numId w:val="1"/>
+        </w:numPr>
+      </w:pPr>
+      <w:proofErr w:type="spellStart"/>
+      <w:r>
+        <w:t>League_Table</w:t>
+      </w:r>
+      <w:proofErr w:type="spellEnd"/>
+    </w:p>
+    <w:p>
+      <w:pPr>
+        <w:pStyle w:val="ListParagraph"/>
+        <w:numPr>
+          <w:ilvl w:val="2"/>
+          <w:numId w:val="1"/>
+        </w:numPr>
+      </w:pPr>
+      <w:r>
+        <w:t>Year (Date Field)</w:t>
+      </w:r>
+    </w:p>
+    <w:p>
+      <w:pPr>
+        <w:pStyle w:val="ListParagraph"/>
+        <w:numPr>
+          <w:ilvl w:val="2"/>
+          <w:numId w:val="1"/>
+        </w:numPr>
+      </w:pPr>
+      <w:r>
+        <w:t xml:space="preserve">League = </w:t>
+      </w:r>
+      <w:proofErr w:type="spellStart"/>
+      <w:r>
+        <w:t>ForeignKey</w:t>
+      </w:r>
+      <w:proofErr w:type="spellEnd"/>
+      <w:r>
+        <w:t xml:space="preserve"> = League</w:t>
+      </w:r>
+    </w:p>
+    <w:p>
+      <w:pPr>
+        <w:pStyle w:val="ListParagraph"/>
+        <w:numPr>
+          <w:ilvl w:val="2"/>
+          <w:numId w:val="1"/>
+        </w:numPr>
+      </w:pPr>
+      <w:r>
+        <w:t xml:space="preserve">Team (many to many = </w:t>
+      </w:r>
+      <w:proofErr w:type="spellStart"/>
+      <w:r>
+        <w:t>Clubs.Team</w:t>
+      </w:r>
+      <w:proofErr w:type="spellEnd"/>
+      <w:r>
+        <w:t>)</w:t>
+      </w:r>
+    </w:p>
+    <w:p>
+      <w:pPr>
+        <w:pStyle w:val="ListParagraph"/>
+        <w:numPr>
+          <w:ilvl w:val="1"/>
+          <w:numId w:val="1"/>
+        </w:numPr>
+      </w:pPr>
+      <w:proofErr w:type="spellStart"/>
+      <w:r>
+        <w:t>League_Table_Data</w:t>
+      </w:r>
+      <w:proofErr w:type="spellEnd"/>
+    </w:p>
+    <w:p>
+      <w:pPr>
+        <w:pStyle w:val="ListParagraph"/>
+        <w:numPr>
+          <w:ilvl w:val="2"/>
+          <w:numId w:val="1"/>
+        </w:numPr>
+      </w:pPr>
+      <w:r>
+        <w:t>Team (</w:t>
+      </w:r>
+      <w:proofErr w:type="spellStart"/>
+      <w:r>
+        <w:t>ForgineKey</w:t>
+      </w:r>
+      <w:proofErr w:type="spellEnd"/>
+      <w:r>
+        <w:t xml:space="preserve"> = </w:t>
+      </w:r>
+      <w:proofErr w:type="spellStart"/>
+      <w:r>
+        <w:t>League_Table.Team</w:t>
+      </w:r>
+      <w:proofErr w:type="spellEnd"/>
+      <w:r>
+        <w:t>)</w:t>
+      </w:r>
+    </w:p>
+    <w:p>
+      <w:pPr>
+        <w:pStyle w:val="ListParagraph"/>
+        <w:numPr>
+          <w:ilvl w:val="2"/>
+          <w:numId w:val="1"/>
+        </w:numPr>
+      </w:pPr>
+      <w:r>
+        <w:t>Win</w:t>
+      </w:r>
+    </w:p>
+    <w:p>
+      <w:pPr>
+        <w:pStyle w:val="ListParagraph"/>
+        <w:numPr>
+          <w:ilvl w:val="2"/>
+          <w:numId w:val="1"/>
+        </w:numPr>
+      </w:pPr>
+      <w:r>
+        <w:t>Loss</w:t>
+      </w:r>
+    </w:p>
+    <w:p>
+      <w:pPr>
+        <w:pStyle w:val="ListParagraph"/>
+        <w:numPr>
+          <w:ilvl w:val="2"/>
+          <w:numId w:val="1"/>
+        </w:numPr>
+      </w:pPr>
+      <w:r>
+        <w:t>Draw</w:t>
+      </w:r>
+    </w:p>
+    <w:p>
+      <w:pPr>
+        <w:pStyle w:val="ListParagraph"/>
+        <w:numPr>
+          <w:ilvl w:val="2"/>
+          <w:numId w:val="1"/>
+        </w:numPr>
+      </w:pPr>
+      <w:r>
+        <w:t>SF?</w:t>
+      </w:r>
+    </w:p>
+    <w:p>
+      <w:pPr>
+        <w:pStyle w:val="ListParagraph"/>
+        <w:numPr>
+          <w:ilvl w:val="2"/>
+          <w:numId w:val="1"/>
+        </w:numPr>
+      </w:pPr>
+      <w:r>
+        <w:t>SA?</w:t>
+      </w:r>
+    </w:p>
+    <w:p>
+      <w:pPr>
+        <w:pStyle w:val="ListParagraph"/>
+        <w:numPr>
+          <w:ilvl w:val="2"/>
+          <w:numId w:val="1"/>
+        </w:numPr>
+      </w:pPr>
+      <w:r>
+        <w:t>SQ?</w:t>
+      </w:r>
+    </w:p>
+    <w:p>
+      <w:pPr>
+        <w:pStyle w:val="ListParagraph"/>
+        <w:numPr>
+          <w:ilvl w:val="2"/>
+          <w:numId w:val="1"/>
+        </w:numPr>
+      </w:pPr>
+      <w:r>
+        <w:t>PA?</w:t>
+      </w:r>
+    </w:p>
+    <w:p>
+      <w:pPr>
+        <w:pStyle w:val="ListParagraph"/>
+        <w:numPr>
+          <w:ilvl w:val="2"/>
+          <w:numId w:val="1"/>
+        </w:numPr>
+      </w:pPr>
+      <w:r>
+        <w:t>PF?</w:t>
+      </w:r>
+    </w:p>
+    <w:p>
+      <w:pPr>
+        <w:pStyle w:val="ListParagraph"/>
+        <w:numPr>
+          <w:ilvl w:val="2"/>
+          <w:numId w:val="1"/>
+        </w:numPr>
+      </w:pPr>
+      <w:r>
+        <w:t>PQ?</w:t>
+      </w:r>
+    </w:p>
+    <w:p>
+      <w:pPr>
+        <w:pStyle w:val="ListParagraph"/>
+        <w:numPr>
+          <w:ilvl w:val="2"/>
+          <w:numId w:val="1"/>
+        </w:numPr>
+      </w:pPr>
+      <w:r>
         <w:lastRenderedPageBreak/>
-        <w:t>Club Infomation</w:t>
-      </w:r>
-    </w:p>
-    <w:p>
-      <w:pPr>
-        <w:pStyle w:val="ListParagraph"/>
-        <w:numPr>
-          <w:ilvl w:val="0"/>
-          <w:numId w:val="1"/>
-        </w:numPr>
-      </w:pPr>
-      <w:r>
-        <w:t>Fixture</w:t>
-      </w:r>
-      <w:r>
-        <w:t>s</w:t>
+        <w:t xml:space="preserve">Points </w:t>
+      </w:r>
+    </w:p>
+    <w:p>
+      <w:pPr>
+        <w:pStyle w:val="Heading1"/>
+      </w:pPr>
+      <w:r>
+        <w:t>Sponsors</w:t>
+      </w:r>
+      <w:r>
+        <w:t xml:space="preserve"> </w:t>
+      </w:r>
+    </w:p>
+    <w:p>
+      <w:pPr>
+        <w:pStyle w:val="NoSpacing"/>
+      </w:pPr>
+      <w:r>
+        <w:t>(DONE)</w:t>
       </w:r>
     </w:p>
     <w:p>
@@ -594,606 +1535,89 @@
         </w:numPr>
       </w:pPr>
       <w:r>
-        <w:t>Match</w:t>
-      </w:r>
-    </w:p>
-    <w:p>
-      <w:pPr>
-        <w:pStyle w:val="ListParagraph"/>
-        <w:numPr>
-          <w:ilvl w:val="2"/>
-          <w:numId w:val="1"/>
-        </w:numPr>
-      </w:pPr>
-      <w:r>
-        <w:t>League (</w:t>
-      </w:r>
-      <w:r>
-        <w:t>ForeignKey</w:t>
-      </w:r>
-      <w:r>
-        <w:t>=League)</w:t>
-      </w:r>
-    </w:p>
-    <w:p>
-      <w:pPr>
-        <w:pStyle w:val="ListParagraph"/>
-        <w:numPr>
-          <w:ilvl w:val="2"/>
-          <w:numId w:val="1"/>
-        </w:numPr>
-      </w:pPr>
-      <w:r>
-        <w:t>Date (TimeDateField)</w:t>
-      </w:r>
-    </w:p>
-    <w:p>
-      <w:pPr>
-        <w:pStyle w:val="ListParagraph"/>
-        <w:numPr>
-          <w:ilvl w:val="2"/>
-          <w:numId w:val="1"/>
-        </w:numPr>
-      </w:pPr>
-      <w:r>
-        <w:t>Team_A (</w:t>
-      </w:r>
-      <w:r>
-        <w:t>ForeignKey</w:t>
-      </w:r>
-      <w:r>
-        <w:t>, associate with the request.profile.team on the HTML)</w:t>
-      </w:r>
-    </w:p>
-    <w:p>
-      <w:pPr>
-        <w:pStyle w:val="ListParagraph"/>
-        <w:numPr>
-          <w:ilvl w:val="2"/>
-          <w:numId w:val="1"/>
-        </w:numPr>
-      </w:pPr>
-      <w:r>
-        <w:t>Team_B(</w:t>
-      </w:r>
-      <w:r>
-        <w:t>ForeignKey</w:t>
-      </w:r>
+        <w:t>Club (</w:t>
+      </w:r>
+      <w:proofErr w:type="spellStart"/>
+      <w:r>
+        <w:t>ForgineKey</w:t>
+      </w:r>
+      <w:proofErr w:type="spellEnd"/>
+      <w:r>
+        <w:t xml:space="preserve"> =  Club)</w:t>
+      </w:r>
+    </w:p>
+    <w:p>
+      <w:pPr>
+        <w:pStyle w:val="ListParagraph"/>
+        <w:numPr>
+          <w:ilvl w:val="1"/>
+          <w:numId w:val="1"/>
+        </w:numPr>
+      </w:pPr>
+      <w:r>
+        <w:t>Name</w:t>
+      </w:r>
+    </w:p>
+    <w:p>
+      <w:pPr>
+        <w:pStyle w:val="ListParagraph"/>
+        <w:numPr>
+          <w:ilvl w:val="1"/>
+          <w:numId w:val="1"/>
+        </w:numPr>
+      </w:pPr>
+      <w:r>
+        <w:t>Log</w:t>
+      </w:r>
+      <w:r>
+        <w:t>o</w:t>
+      </w:r>
+      <w:r>
+        <w:t xml:space="preserve"> (image Field)</w:t>
+      </w:r>
+    </w:p>
+    <w:p>
+      <w:pPr>
+        <w:pStyle w:val="ListParagraph"/>
+        <w:numPr>
+          <w:ilvl w:val="1"/>
+          <w:numId w:val="1"/>
+        </w:numPr>
+      </w:pPr>
+      <w:r>
+        <w:t>Info(long text field)</w:t>
+      </w:r>
+    </w:p>
+    <w:p>
+      <w:pPr>
+        <w:pStyle w:val="ListParagraph"/>
+        <w:numPr>
+          <w:ilvl w:val="1"/>
+          <w:numId w:val="1"/>
+        </w:numPr>
+      </w:pPr>
+      <w:proofErr w:type="spellStart"/>
+      <w:r>
+        <w:t>Deal_end_date</w:t>
+      </w:r>
+      <w:proofErr w:type="spellEnd"/>
+      <w:r>
+        <w:t xml:space="preserve"> (</w:t>
+      </w:r>
+      <w:proofErr w:type="spellStart"/>
+      <w:r>
+        <w:t>datefield</w:t>
+      </w:r>
+      <w:proofErr w:type="spellEnd"/>
       <w:r>
         <w:t>)</w:t>
       </w:r>
     </w:p>
     <w:p>
       <w:pPr>
-        <w:pStyle w:val="ListParagraph"/>
-        <w:numPr>
-          <w:ilvl w:val="1"/>
-          <w:numId w:val="1"/>
-        </w:numPr>
-      </w:pPr>
-      <w:r>
-        <w:t>Match_Data</w:t>
-      </w:r>
-    </w:p>
-    <w:p>
-      <w:pPr>
-        <w:pStyle w:val="ListParagraph"/>
-        <w:numPr>
-          <w:ilvl w:val="2"/>
-          <w:numId w:val="1"/>
-        </w:numPr>
-      </w:pPr>
-      <w:r>
-        <w:t>Match (</w:t>
-      </w:r>
-      <w:r>
-        <w:t>ForeignKey</w:t>
-      </w:r>
-      <w:r>
-        <w:t xml:space="preserve"> = Match)</w:t>
-      </w:r>
-    </w:p>
-    <w:p>
-      <w:pPr>
-        <w:pStyle w:val="ListParagraph"/>
-        <w:numPr>
-          <w:ilvl w:val="2"/>
-          <w:numId w:val="1"/>
-        </w:numPr>
-      </w:pPr>
-      <w:r>
-        <w:t>Team_A_</w:t>
-      </w:r>
-      <w:r>
-        <w:t>Lineup</w:t>
-      </w:r>
-      <w:r>
-        <w:t xml:space="preserve"> (many to many field</w:t>
-      </w:r>
-      <w:r>
-        <w:t xml:space="preserve"> = Clubs.Squad</w:t>
-      </w:r>
-      <w:r>
-        <w:t>)</w:t>
-      </w:r>
-    </w:p>
-    <w:p>
-      <w:pPr>
-        <w:pStyle w:val="ListParagraph"/>
-        <w:numPr>
-          <w:ilvl w:val="2"/>
-          <w:numId w:val="1"/>
-        </w:numPr>
-      </w:pPr>
-      <w:r>
-        <w:t>Team_B_</w:t>
-      </w:r>
-      <w:r>
-        <w:t>Lineup</w:t>
-      </w:r>
-      <w:r>
-        <w:t xml:space="preserve"> (many to many field)</w:t>
-      </w:r>
-    </w:p>
-    <w:p>
-      <w:pPr>
-        <w:pStyle w:val="ListParagraph"/>
-        <w:numPr>
-          <w:ilvl w:val="2"/>
-          <w:numId w:val="1"/>
-        </w:numPr>
-      </w:pPr>
-      <w:r>
-        <w:t>Team_A_Score</w:t>
-      </w:r>
-    </w:p>
-    <w:p>
-      <w:pPr>
-        <w:pStyle w:val="ListParagraph"/>
-        <w:numPr>
-          <w:ilvl w:val="2"/>
-          <w:numId w:val="1"/>
-        </w:numPr>
-      </w:pPr>
-      <w:r>
-        <w:t>Team_B_Score</w:t>
-      </w:r>
-    </w:p>
-    <w:p>
-      <w:pPr>
-        <w:pStyle w:val="ListParagraph"/>
-        <w:numPr>
-          <w:ilvl w:val="1"/>
-          <w:numId w:val="1"/>
-        </w:numPr>
-      </w:pPr>
-      <w:r>
-        <w:t>Scorer_Data</w:t>
-      </w:r>
-      <w:r>
-        <w:t xml:space="preserve"> (ask if this is required</w:t>
-      </w:r>
-      <w:r>
-        <w:t xml:space="preserve">, if it is: One entry per player in match, not per score. Score time replaced by “Score = IntField” </w:t>
-      </w:r>
-      <w:r>
-        <w:t xml:space="preserve">) </w:t>
-      </w:r>
-    </w:p>
-    <w:p>
-      <w:pPr>
-        <w:pStyle w:val="ListParagraph"/>
-        <w:numPr>
-          <w:ilvl w:val="2"/>
-          <w:numId w:val="1"/>
-        </w:numPr>
-      </w:pPr>
-      <w:r>
-        <w:t>Match (</w:t>
-      </w:r>
-      <w:r>
-        <w:t>ForeignKey</w:t>
-      </w:r>
-      <w:r>
-        <w:t xml:space="preserve"> = Match)</w:t>
-      </w:r>
-    </w:p>
-    <w:p>
-      <w:pPr>
-        <w:pStyle w:val="ListParagraph"/>
-        <w:numPr>
-          <w:ilvl w:val="2"/>
-          <w:numId w:val="1"/>
-        </w:numPr>
-      </w:pPr>
-      <w:r>
-        <w:t>Player = (foreginkey = Clubs.Squad)</w:t>
-      </w:r>
-    </w:p>
-    <w:p>
-      <w:pPr>
-        <w:pStyle w:val="ListParagraph"/>
-        <w:numPr>
-          <w:ilvl w:val="2"/>
-          <w:numId w:val="1"/>
-        </w:numPr>
-      </w:pPr>
-      <w:r>
-        <w:t>Score_time (time_data</w:t>
-      </w:r>
-      <w:r>
-        <w:t xml:space="preserve"> = add_now.True)</w:t>
-      </w:r>
-    </w:p>
-    <w:p>
-      <w:pPr>
-        <w:pStyle w:val="ListParagraph"/>
-        <w:numPr>
-          <w:ilvl w:val="0"/>
-          <w:numId w:val="1"/>
-        </w:numPr>
-      </w:pPr>
-      <w:r>
-        <w:t>Leagues (contains all the league related data)</w:t>
-      </w:r>
-    </w:p>
-    <w:p>
-      <w:pPr>
-        <w:pStyle w:val="ListParagraph"/>
-        <w:numPr>
-          <w:ilvl w:val="1"/>
-          <w:numId w:val="1"/>
-        </w:numPr>
-      </w:pPr>
-      <w:r>
-        <w:t>League (only EV admins have permission to add to this)</w:t>
-      </w:r>
-    </w:p>
-    <w:p>
-      <w:pPr>
-        <w:pStyle w:val="ListParagraph"/>
-        <w:numPr>
-          <w:ilvl w:val="2"/>
-          <w:numId w:val="1"/>
-        </w:numPr>
-      </w:pPr>
-      <w:r>
-        <w:t>League Sponsor (blank=true)</w:t>
-      </w:r>
-    </w:p>
-    <w:p>
-      <w:pPr>
-        <w:pStyle w:val="ListParagraph"/>
-        <w:numPr>
-          <w:ilvl w:val="2"/>
-          <w:numId w:val="1"/>
-        </w:numPr>
-      </w:pPr>
-      <w:r>
-        <w:t>League Name(default=”none”)</w:t>
-      </w:r>
-    </w:p>
-    <w:p>
-      <w:pPr>
-        <w:pStyle w:val="ListParagraph"/>
-        <w:numPr>
-          <w:ilvl w:val="2"/>
-          <w:numId w:val="1"/>
-        </w:numPr>
-      </w:pPr>
-      <w:r>
-        <w:t>League Contact (</w:t>
-      </w:r>
-      <w:r>
-        <w:t>ForeignKey</w:t>
-      </w:r>
-      <w:r>
-        <w:t xml:space="preserve"> = Profile)</w:t>
-      </w:r>
-    </w:p>
-    <w:p>
-      <w:pPr>
-        <w:pStyle w:val="ListParagraph"/>
-        <w:numPr>
-          <w:ilvl w:val="2"/>
-          <w:numId w:val="1"/>
-        </w:numPr>
-      </w:pPr>
-      <w:r>
-        <w:t>Age_group(choice_field)</w:t>
-      </w:r>
-    </w:p>
-    <w:p>
-      <w:pPr>
-        <w:pStyle w:val="ListParagraph"/>
-        <w:numPr>
-          <w:ilvl w:val="2"/>
-          <w:numId w:val="1"/>
-        </w:numPr>
-      </w:pPr>
-      <w:r>
-        <w:t>Gender(choice_field)</w:t>
-      </w:r>
-    </w:p>
-    <w:p>
-      <w:pPr>
-        <w:pStyle w:val="ListParagraph"/>
-        <w:numPr>
-          <w:ilvl w:val="1"/>
-          <w:numId w:val="1"/>
-        </w:numPr>
-      </w:pPr>
-      <w:r>
-        <w:t>League_Table</w:t>
-      </w:r>
-    </w:p>
-    <w:p>
-      <w:pPr>
-        <w:pStyle w:val="ListParagraph"/>
-        <w:numPr>
-          <w:ilvl w:val="2"/>
-          <w:numId w:val="1"/>
-        </w:numPr>
-      </w:pPr>
-      <w:r>
-        <w:t>Year (Date Field)</w:t>
-      </w:r>
-    </w:p>
-    <w:p>
-      <w:pPr>
-        <w:pStyle w:val="ListParagraph"/>
-        <w:numPr>
-          <w:ilvl w:val="2"/>
-          <w:numId w:val="1"/>
-        </w:numPr>
-      </w:pPr>
-      <w:r>
-        <w:t>League = ForeignKey = League</w:t>
-      </w:r>
-    </w:p>
-    <w:p>
-      <w:pPr>
-        <w:pStyle w:val="ListParagraph"/>
-        <w:numPr>
-          <w:ilvl w:val="2"/>
-          <w:numId w:val="1"/>
-        </w:numPr>
-      </w:pPr>
-      <w:r>
-        <w:t>Team (many to many = Clubs.Team)</w:t>
-      </w:r>
-    </w:p>
-    <w:p>
-      <w:pPr>
-        <w:pStyle w:val="ListParagraph"/>
-        <w:numPr>
-          <w:ilvl w:val="1"/>
-          <w:numId w:val="1"/>
-        </w:numPr>
-      </w:pPr>
-      <w:r>
-        <w:t>League_Table_Data</w:t>
-      </w:r>
-    </w:p>
-    <w:p>
-      <w:pPr>
-        <w:pStyle w:val="ListParagraph"/>
-        <w:numPr>
-          <w:ilvl w:val="2"/>
-          <w:numId w:val="1"/>
-        </w:numPr>
-      </w:pPr>
-      <w:r>
-        <w:t>Team (ForgineKey = League_Table.Team)</w:t>
-      </w:r>
-    </w:p>
-    <w:p>
-      <w:pPr>
-        <w:pStyle w:val="ListParagraph"/>
-        <w:numPr>
-          <w:ilvl w:val="2"/>
-          <w:numId w:val="1"/>
-        </w:numPr>
-      </w:pPr>
-      <w:r>
-        <w:t>Win</w:t>
-      </w:r>
-    </w:p>
-    <w:p>
-      <w:pPr>
-        <w:pStyle w:val="ListParagraph"/>
-        <w:numPr>
-          <w:ilvl w:val="2"/>
-          <w:numId w:val="1"/>
-        </w:numPr>
-      </w:pPr>
-      <w:r>
-        <w:t>Loss</w:t>
-      </w:r>
-    </w:p>
-    <w:p>
-      <w:pPr>
-        <w:pStyle w:val="ListParagraph"/>
-        <w:numPr>
-          <w:ilvl w:val="2"/>
-          <w:numId w:val="1"/>
-        </w:numPr>
-      </w:pPr>
-      <w:r>
-        <w:t>Draw</w:t>
-      </w:r>
-    </w:p>
-    <w:p>
-      <w:pPr>
-        <w:pStyle w:val="ListParagraph"/>
-        <w:numPr>
-          <w:ilvl w:val="2"/>
-          <w:numId w:val="1"/>
-        </w:numPr>
-      </w:pPr>
-      <w:r>
-        <w:t>SF?</w:t>
-      </w:r>
-    </w:p>
-    <w:p>
-      <w:pPr>
-        <w:pStyle w:val="ListParagraph"/>
-        <w:numPr>
-          <w:ilvl w:val="2"/>
-          <w:numId w:val="1"/>
-        </w:numPr>
-      </w:pPr>
-      <w:r>
-        <w:t>SA?</w:t>
-      </w:r>
-    </w:p>
-    <w:p>
-      <w:pPr>
-        <w:pStyle w:val="ListParagraph"/>
-        <w:numPr>
-          <w:ilvl w:val="2"/>
-          <w:numId w:val="1"/>
-        </w:numPr>
-      </w:pPr>
-      <w:r>
-        <w:t>SQ?</w:t>
-      </w:r>
-    </w:p>
-    <w:p>
-      <w:pPr>
-        <w:pStyle w:val="ListParagraph"/>
-        <w:numPr>
-          <w:ilvl w:val="2"/>
-          <w:numId w:val="1"/>
-        </w:numPr>
-      </w:pPr>
-      <w:r>
-        <w:t>PA?</w:t>
-      </w:r>
-    </w:p>
-    <w:p>
-      <w:pPr>
-        <w:pStyle w:val="ListParagraph"/>
-        <w:numPr>
-          <w:ilvl w:val="2"/>
-          <w:numId w:val="1"/>
-        </w:numPr>
-      </w:pPr>
-      <w:r>
-        <w:t>PF?</w:t>
-      </w:r>
-    </w:p>
-    <w:p>
-      <w:pPr>
-        <w:pStyle w:val="ListParagraph"/>
-        <w:numPr>
-          <w:ilvl w:val="2"/>
-          <w:numId w:val="1"/>
-        </w:numPr>
-      </w:pPr>
-      <w:r>
-        <w:t>PQ?</w:t>
-      </w:r>
-    </w:p>
-    <w:p>
-      <w:pPr>
-        <w:pStyle w:val="ListParagraph"/>
-        <w:numPr>
-          <w:ilvl w:val="2"/>
-          <w:numId w:val="1"/>
-        </w:numPr>
-      </w:pPr>
-      <w:r>
-        <w:t xml:space="preserve">Points </w:t>
-      </w:r>
-    </w:p>
-    <w:p>
-      <w:pPr>
-        <w:pStyle w:val="ListParagraph"/>
-        <w:numPr>
-          <w:ilvl w:val="0"/>
-          <w:numId w:val="1"/>
-        </w:numPr>
-      </w:pPr>
-      <w:r>
-        <w:t>Sponsors</w:t>
-      </w:r>
-      <w:r>
-        <w:t xml:space="preserve"> (DONE)</w:t>
-      </w:r>
-    </w:p>
-    <w:p>
-      <w:pPr>
-        <w:pStyle w:val="ListParagraph"/>
-        <w:numPr>
-          <w:ilvl w:val="1"/>
-          <w:numId w:val="1"/>
-        </w:numPr>
-      </w:pPr>
-      <w:r>
-        <w:t>Club (ForgineKey =  Club)</w:t>
-      </w:r>
-    </w:p>
-    <w:p>
-      <w:pPr>
-        <w:pStyle w:val="ListParagraph"/>
-        <w:numPr>
-          <w:ilvl w:val="1"/>
-          <w:numId w:val="1"/>
-        </w:numPr>
-      </w:pPr>
-      <w:r>
-        <w:t>Name</w:t>
-      </w:r>
-    </w:p>
-    <w:p>
-      <w:pPr>
-        <w:pStyle w:val="ListParagraph"/>
-        <w:numPr>
-          <w:ilvl w:val="1"/>
-          <w:numId w:val="1"/>
-        </w:numPr>
-      </w:pPr>
-      <w:r>
-        <w:t>Log</w:t>
-      </w:r>
-      <w:r>
-        <w:t>o</w:t>
-      </w:r>
-      <w:r>
-        <w:t xml:space="preserve"> (image Field)</w:t>
-      </w:r>
-    </w:p>
-    <w:p>
-      <w:pPr>
-        <w:pStyle w:val="ListParagraph"/>
-        <w:numPr>
-          <w:ilvl w:val="1"/>
-          <w:numId w:val="1"/>
-        </w:numPr>
-      </w:pPr>
-      <w:r>
-        <w:t>Info(long text field)</w:t>
-      </w:r>
-    </w:p>
-    <w:p>
-      <w:pPr>
-        <w:pStyle w:val="ListParagraph"/>
-        <w:numPr>
-          <w:ilvl w:val="1"/>
-          <w:numId w:val="1"/>
-        </w:numPr>
-      </w:pPr>
-      <w:r>
-        <w:t>Deal_end_date (datefield)</w:t>
-      </w:r>
-    </w:p>
-    <w:p>
-      <w:pPr>
         <w:pStyle w:val="Heading1"/>
       </w:pPr>
       <w:r>
-        <w:lastRenderedPageBreak/>
         <w:t>Things to add:</w:t>
       </w:r>
     </w:p>
@@ -1214,7 +1638,39 @@
         </w:numPr>
       </w:pPr>
       <w:r>
-        <w:t>Fixtures. MatchData: need to adda filter so that teamA/teamB is automatically selected when you select the match you want to assign data for.</w:t>
+        <w:t xml:space="preserve">Fixtures. </w:t>
+      </w:r>
+      <w:proofErr w:type="spellStart"/>
+      <w:r>
+        <w:t>MatchData</w:t>
+      </w:r>
+      <w:proofErr w:type="spellEnd"/>
+      <w:r>
+        <w:t xml:space="preserve">: need to </w:t>
+      </w:r>
+      <w:proofErr w:type="spellStart"/>
+      <w:r>
+        <w:t>adda</w:t>
+      </w:r>
+      <w:proofErr w:type="spellEnd"/>
+      <w:r>
+        <w:t xml:space="preserve"> filter so that </w:t>
+      </w:r>
+      <w:proofErr w:type="spellStart"/>
+      <w:r>
+        <w:t>teamA</w:t>
+      </w:r>
+      <w:proofErr w:type="spellEnd"/>
+      <w:r>
+        <w:t>/</w:t>
+      </w:r>
+      <w:proofErr w:type="spellStart"/>
+      <w:r>
+        <w:t>teamB</w:t>
+      </w:r>
+      <w:proofErr w:type="spellEnd"/>
+      <w:r>
+        <w:t xml:space="preserve"> is automatically selected when you select the match you want to assign data for.</w:t>
       </w:r>
     </w:p>
     <w:p>
@@ -1226,8 +1682,18 @@
         </w:numPr>
       </w:pPr>
       <w:r>
-        <w:t xml:space="preserve">Leagues. LeagueTableData: need to filter teams based on the league selected. Chained Foreign key should work. </w:t>
-      </w:r>
+        <w:t xml:space="preserve">Leagues. </w:t>
+      </w:r>
+      <w:proofErr w:type="spellStart"/>
+      <w:r>
+        <w:t>LeagueTableData</w:t>
+      </w:r>
+      <w:proofErr w:type="spellEnd"/>
+      <w:r>
+        <w:t xml:space="preserve">: need to filter teams based on the league selected. Chained Foreign key should work. </w:t>
+      </w:r>
+      <w:bookmarkStart w:id="0" w:name="_GoBack"/>
+      <w:bookmarkEnd w:id="0"/>
     </w:p>
     <w:p>
       <w:pPr>
@@ -1269,8 +1735,13 @@
           <w:numId w:val="3"/>
         </w:numPr>
       </w:pPr>
-      <w:r>
-        <w:t>Club_admin permission: A user should only be able to see and interact with a club he is a member of and VE directly.</w:t>
+      <w:proofErr w:type="spellStart"/>
+      <w:r>
+        <w:t>Club_admin</w:t>
+      </w:r>
+      <w:proofErr w:type="spellEnd"/>
+      <w:r>
+        <w:t xml:space="preserve"> permission: A user should only be able to see and interact with a club he is a member of and VE directly.</w:t>
       </w:r>
       <w:r>
         <w:t xml:space="preserve"> No access to API</w:t>
@@ -1302,8 +1773,6 @@
       <w:r>
         <w:t xml:space="preserve">Player/official permissions. Should only be able to interact with its own objects. </w:t>
       </w:r>
-      <w:bookmarkStart w:id="0" w:name="_GoBack"/>
-      <w:bookmarkEnd w:id="0"/>
     </w:p>
     <w:sectPr>
       <w:pgSz w:w="11906" w:h="16838"/>
@@ -2108,7 +2577,6 @@
   <w:style w:type="character" w:default="1" w:styleId="DefaultParagraphFont">
     <w:name w:val="Default Paragraph Font"/>
     <w:uiPriority w:val="1"/>
-    <w:semiHidden/>
     <w:unhideWhenUsed/>
   </w:style>
   <w:style w:type="table" w:default="1" w:styleId="TableNormal">
@@ -2168,6 +2636,15 @@
       <w:sz w:val="26"/>
       <w:szCs w:val="26"/>
     </w:rPr>
+  </w:style>
+  <w:style w:type="paragraph" w:styleId="NoSpacing">
+    <w:name w:val="No Spacing"/>
+    <w:uiPriority w:val="1"/>
+    <w:qFormat/>
+    <w:rsid w:val="004C0A2F"/>
+    <w:pPr>
+      <w:spacing w:after="0" w:line="240" w:lineRule="auto"/>
+    </w:pPr>
   </w:style>
 </w:styles>
 </file>
@@ -2472,7 +2949,7 @@
 </file>
 
 <file path=customXml/itemProps1.xml><?xml version="1.0" encoding="utf-8"?>
-<ds:datastoreItem xmlns:ds="http://schemas.openxmlformats.org/officeDocument/2006/customXml" ds:itemID="{E7FE22DA-4E76-4F54-BBB8-0628173C2FFA}">
+<ds:datastoreItem xmlns:ds="http://schemas.openxmlformats.org/officeDocument/2006/customXml" ds:itemID="{25F16B2E-94B7-48D4-A070-BB4CB2BBD71B}">
   <ds:schemaRefs>
     <ds:schemaRef ds:uri="http://schemas.openxmlformats.org/officeDocument/2006/bibliography"/>
   </ds:schemaRefs>

</xml_diff>